<commit_message>
Edit final rapport TP4, images TP5 pour le midway
</commit_message>
<xml_diff>
--- a/rapports/TP4/rapport_TP4.docx
+++ b/rapports/TP4/rapport_TP4.docx
@@ -9,6 +9,7 @@
           <w:bottom w:val="single" w:sz="6" w:space="1" w:color="00000A"/>
         </w:pBdr>
         <w:jc w:val="center"/>
+        <w:rPr/>
       </w:pPr>
       <w:r>
         <w:rPr>
@@ -17,71 +18,45 @@
         </w:rPr>
         <w:t>TP4- Traitement des images et du signal</w:t>
       </w:r>
-      <w:r/>
     </w:p>
     <w:p>
       <w:pPr>
         <w:pStyle w:val="ListParagraph"/>
-        <w:ind w:hanging="0"/>
+        <w:ind w:left="720" w:hanging="0"/>
         <w:rPr>
+          <w:b/>
+          <w:b/>
+          <w:i/>
+          <w:i/>
           <w:sz w:val="36"/>
-          <w:i/>
-          <w:b/>
-          <w:sz w:val="36"/>
-          <w:i/>
-          <w:b/>
         </w:rPr>
       </w:pPr>
       <w:r>
-        <w:rPr/>
+        <w:rPr>
+          <w:b/>
+          <w:i/>
+          <w:sz w:val="36"/>
+        </w:rPr>
       </w:r>
-      <w:r/>
     </w:p>
     <w:p>
       <w:pPr>
         <w:pStyle w:val="Heading"/>
+        <w:rPr/>
       </w:pPr>
       <w:r>
         <w:rPr>
           <w:i/>
           <w:sz w:val="36"/>
         </w:rPr>
-        <w:t xml:space="preserve">I. </w:t>
+        <w:t>I. Zoom out par sous échantillonnage et filtrage gaussien</w:t>
       </w:r>
-      <w:r>
-        <w:rPr>
-          <w:i/>
-          <w:sz w:val="36"/>
-        </w:rPr>
-        <w:t xml:space="preserve">Zoom out par sous </w:t>
-      </w:r>
-      <w:r>
-        <w:rPr>
-          <w:i/>
-          <w:sz w:val="36"/>
-        </w:rPr>
-        <w:t>échantillonnage</w:t>
-      </w:r>
-      <w:r>
-        <w:rPr>
-          <w:i/>
-          <w:sz w:val="36"/>
-        </w:rPr>
-        <w:t xml:space="preserve"> et f</w:t>
-      </w:r>
-      <w:r>
-        <w:rPr>
-          <w:i/>
-          <w:sz w:val="36"/>
-        </w:rPr>
-        <w:t>iltrage gaussien</w:t>
-      </w:r>
-      <w:r/>
     </w:p>
     <w:p>
       <w:pPr>
         <w:pStyle w:val="Normal"/>
         <w:jc w:val="both"/>
+        <w:rPr/>
       </w:pPr>
       <w:r>
         <w:rPr>
@@ -91,32 +66,14 @@
           <w:szCs w:val="24"/>
         </w:rPr>
         <w:tab/>
-        <w:t xml:space="preserve">Deux techniques pour réaliser des zoom out  </w:t>
+        <w:t>Deux techniques pour réaliser des zoom out  ont été implémentées : une approche naïve par sous-échantillonnage et une autre par filtrage Gaussien.</w:t>
       </w:r>
-      <w:r>
-        <w:rPr>
-          <w:i w:val="false"/>
-          <w:iCs w:val="false"/>
-          <w:sz w:val="24"/>
-          <w:szCs w:val="24"/>
-        </w:rPr>
-        <w:t xml:space="preserve">ont été implémentées </w:t>
-      </w:r>
-      <w:r>
-        <w:rPr>
-          <w:i w:val="false"/>
-          <w:iCs w:val="false"/>
-          <w:sz w:val="24"/>
-          <w:szCs w:val="24"/>
-        </w:rPr>
-        <w:t>: une approche naïve par sous-échantillonnage et une autre par filtrage Gaussien.</w:t>
-      </w:r>
-      <w:r/>
     </w:p>
     <w:p>
       <w:pPr>
         <w:pStyle w:val="Normal"/>
         <w:jc w:val="both"/>
+        <w:rPr/>
       </w:pPr>
       <w:r>
         <w:rPr>
@@ -130,56 +87,26 @@
           <w:sz w:val="24"/>
           <w:szCs w:val="24"/>
         </w:rPr>
-        <w:t xml:space="preserve"> Plusieurs images </w:t>
+        <w:t xml:space="preserve"> Plusieurs images (avec et sans ajout de bruit) sont soumises d'une part à différents sous échantillonnages et d'autre part à différents filtrages gaussiens. Les images sous échantillonnées ont été « zero paddées » afin de retrouver la taille originale de l'image pour pouvoir comparer les résultats à ceux du filtrage gaussien qui n'altère pas la taille de l'image (simple convolution par une gaussienne). </w:t>
       </w:r>
-      <w:r>
-        <w:rPr>
-          <w:sz w:val="24"/>
-          <w:szCs w:val="24"/>
-        </w:rPr>
-        <w:t>(avec et sans ajout de bruit) sont soumises d'une part à différents sous échantillonnages et d'autre part à différents filtrages gaussiens</w:t>
-      </w:r>
-      <w:r>
-        <w:rPr>
-          <w:sz w:val="24"/>
-          <w:szCs w:val="24"/>
-        </w:rPr>
-        <w:t xml:space="preserve">. Les images sous </w:t>
-      </w:r>
-      <w:r>
-        <w:rPr>
-          <w:sz w:val="24"/>
-          <w:szCs w:val="24"/>
-        </w:rPr>
-        <w:t>échantillonnées</w:t>
-      </w:r>
-      <w:r>
-        <w:rPr>
-          <w:sz w:val="24"/>
-          <w:szCs w:val="24"/>
-        </w:rPr>
-        <w:t xml:space="preserve"> ont été « zero paddées » afin de retrouver la taille originale de l'image pour pouvoir comparer les résultats à ceux du filtrage gaussien qui n'altère pas la taille de l'image (simple convolution par une gaussienne). </w:t>
-      </w:r>
-      <w:r/>
     </w:p>
     <w:tbl>
       <w:tblPr>
         <w:tblStyle w:val="Grilledutableau"/>
         <w:tblW w:w="9212" w:type="dxa"/>
         <w:jc w:val="left"/>
-        <w:tblInd w:w="-5" w:type="dxa"/>
-        <w:tblBorders/>
+        <w:tblInd w:w="-10" w:type="dxa"/>
         <w:tblCellMar>
           <w:top w:w="0" w:type="dxa"/>
-          <w:left w:w="103" w:type="dxa"/>
+          <w:left w:w="98" w:type="dxa"/>
           <w:bottom w:w="0" w:type="dxa"/>
           <w:right w:w="108" w:type="dxa"/>
         </w:tblCellMar>
       </w:tblPr>
       <w:tblGrid>
         <w:gridCol w:w="3070"/>
-        <w:gridCol w:w="3069"/>
-        <w:gridCol w:w="3073"/>
+        <w:gridCol w:w="3068"/>
+        <w:gridCol w:w="3074"/>
       </w:tblGrid>
       <w:tr>
         <w:trPr/>
@@ -189,7 +116,7 @@
             <w:tcBorders/>
             <w:shd w:fill="auto" w:val="clear"/>
             <w:tcMar>
-              <w:left w:w="103" w:type="dxa"/>
+              <w:left w:w="98" w:type="dxa"/>
             </w:tcMar>
           </w:tcPr>
           <w:p>
@@ -197,7 +124,6 @@
               <w:pStyle w:val="Normal"/>
               <w:spacing w:lineRule="auto" w:line="240" w:before="0" w:after="0"/>
               <w:rPr>
-                <w:sz w:val="28"/>
                 <w:sz w:val="28"/>
                 <w:szCs w:val="28"/>
               </w:rPr>
@@ -235,13 +161,6 @@
                           <a:prstGeom prst="rect">
                             <a:avLst/>
                           </a:prstGeom>
-                          <a:noFill/>
-                          <a:ln w="9525">
-                            <a:noFill/>
-                            <a:miter lim="800000"/>
-                            <a:headEnd/>
-                            <a:tailEnd/>
-                          </a:ln>
                         </pic:spPr>
                       </pic:pic>
                     </a:graphicData>
@@ -249,16 +168,15 @@
                 </wp:inline>
               </w:drawing>
             </w:r>
-            <w:r/>
           </w:p>
         </w:tc>
         <w:tc>
           <w:tcPr>
-            <w:tcW w:w="3069" w:type="dxa"/>
+            <w:tcW w:w="3068" w:type="dxa"/>
             <w:tcBorders/>
             <w:shd w:fill="auto" w:val="clear"/>
             <w:tcMar>
-              <w:left w:w="103" w:type="dxa"/>
+              <w:left w:w="98" w:type="dxa"/>
             </w:tcMar>
           </w:tcPr>
           <w:p>
@@ -266,7 +184,6 @@
               <w:pStyle w:val="Normal"/>
               <w:spacing w:lineRule="auto" w:line="240" w:before="0" w:after="0"/>
               <w:rPr>
-                <w:sz w:val="28"/>
                 <w:sz w:val="28"/>
                 <w:szCs w:val="28"/>
               </w:rPr>
@@ -277,7 +194,7 @@
                 <wp:inline distT="0" distB="0" distL="0" distR="0">
                   <wp:extent cx="1800225" cy="1800225"/>
                   <wp:effectExtent l="0" t="0" r="0" b="0"/>
-                  <wp:docPr id="2" name="Picture" descr="C:\Users\Karim Kouki\Desktop\Master AIC\Traitement du signal\TP2\ImageProcessing\ImageProcessing\TP4\output\house4_nympheas_padded_raw.jpg"/>
+                  <wp:docPr id="2" name="Image1" descr="C:\Users\Karim Kouki\Desktop\Master AIC\Traitement du signal\TP2\ImageProcessing\ImageProcessing\TP4\output\house4_nympheas_padded_raw.jpg"/>
                   <wp:cNvGraphicFramePr>
                     <a:graphicFrameLocks xmlns:a="http://schemas.openxmlformats.org/drawingml/2006/main" noChangeAspect="1"/>
                   </wp:cNvGraphicFramePr>
@@ -285,7 +202,7 @@
                     <a:graphicData uri="http://schemas.openxmlformats.org/drawingml/2006/picture">
                       <pic:pic xmlns:pic="http://schemas.openxmlformats.org/drawingml/2006/picture">
                         <pic:nvPicPr>
-                          <pic:cNvPr id="2" name="Picture" descr="C:\Users\Karim Kouki\Desktop\Master AIC\Traitement du signal\TP2\ImageProcessing\ImageProcessing\TP4\output\house4_nympheas_padded_raw.jpg"/>
+                          <pic:cNvPr id="2" name="Image1" descr="C:\Users\Karim Kouki\Desktop\Master AIC\Traitement du signal\TP2\ImageProcessing\ImageProcessing\TP4\output\house4_nympheas_padded_raw.jpg"/>
                           <pic:cNvPicPr>
                             <a:picLocks noChangeAspect="1" noChangeArrowheads="1"/>
                           </pic:cNvPicPr>
@@ -304,13 +221,6 @@
                           <a:prstGeom prst="rect">
                             <a:avLst/>
                           </a:prstGeom>
-                          <a:noFill/>
-                          <a:ln w="9525">
-                            <a:noFill/>
-                            <a:miter lim="800000"/>
-                            <a:headEnd/>
-                            <a:tailEnd/>
-                          </a:ln>
                         </pic:spPr>
                       </pic:pic>
                     </a:graphicData>
@@ -318,16 +228,15 @@
                 </wp:inline>
               </w:drawing>
             </w:r>
-            <w:r/>
           </w:p>
         </w:tc>
         <w:tc>
           <w:tcPr>
-            <w:tcW w:w="3073" w:type="dxa"/>
+            <w:tcW w:w="3074" w:type="dxa"/>
             <w:tcBorders/>
             <w:shd w:fill="auto" w:val="clear"/>
             <w:tcMar>
-              <w:left w:w="103" w:type="dxa"/>
+              <w:left w:w="98" w:type="dxa"/>
             </w:tcMar>
           </w:tcPr>
           <w:p>
@@ -335,7 +244,6 @@
               <w:pStyle w:val="Normal"/>
               <w:spacing w:lineRule="auto" w:line="240" w:before="0" w:after="0"/>
               <w:rPr>
-                <w:sz w:val="28"/>
                 <w:sz w:val="28"/>
                 <w:szCs w:val="28"/>
               </w:rPr>
@@ -346,7 +254,7 @@
                 <wp:inline distT="0" distB="0" distL="0" distR="0">
                   <wp:extent cx="1800225" cy="1800225"/>
                   <wp:effectExtent l="0" t="0" r="0" b="0"/>
-                  <wp:docPr id="3" name="Picture" descr="C:\Users\Karim Kouki\Desktop\Master AIC\Traitement du signal\TP2\ImageProcessing\ImageProcessing\TP4\output\house8_nympheas_padded_raw.jpg"/>
+                  <wp:docPr id="3" name="Image2" descr="C:\Users\Karim Kouki\Desktop\Master AIC\Traitement du signal\TP2\ImageProcessing\ImageProcessing\TP4\output\house8_nympheas_padded_raw.jpg"/>
                   <wp:cNvGraphicFramePr>
                     <a:graphicFrameLocks xmlns:a="http://schemas.openxmlformats.org/drawingml/2006/main" noChangeAspect="1"/>
                   </wp:cNvGraphicFramePr>
@@ -354,7 +262,7 @@
                     <a:graphicData uri="http://schemas.openxmlformats.org/drawingml/2006/picture">
                       <pic:pic xmlns:pic="http://schemas.openxmlformats.org/drawingml/2006/picture">
                         <pic:nvPicPr>
-                          <pic:cNvPr id="3" name="Picture" descr="C:\Users\Karim Kouki\Desktop\Master AIC\Traitement du signal\TP2\ImageProcessing\ImageProcessing\TP4\output\house8_nympheas_padded_raw.jpg"/>
+                          <pic:cNvPr id="3" name="Image2" descr="C:\Users\Karim Kouki\Desktop\Master AIC\Traitement du signal\TP2\ImageProcessing\ImageProcessing\TP4\output\house8_nympheas_padded_raw.jpg"/>
                           <pic:cNvPicPr>
                             <a:picLocks noChangeAspect="1" noChangeArrowheads="1"/>
                           </pic:cNvPicPr>
@@ -373,13 +281,6 @@
                           <a:prstGeom prst="rect">
                             <a:avLst/>
                           </a:prstGeom>
-                          <a:noFill/>
-                          <a:ln w="9525">
-                            <a:noFill/>
-                            <a:miter lim="800000"/>
-                            <a:headEnd/>
-                            <a:tailEnd/>
-                          </a:ln>
                         </pic:spPr>
                       </pic:pic>
                     </a:graphicData>
@@ -387,7 +288,6 @@
                 </wp:inline>
               </w:drawing>
             </w:r>
-            <w:r/>
           </w:p>
         </w:tc>
       </w:tr>
@@ -401,7 +301,7 @@
             <w:tcBorders/>
             <w:shd w:fill="auto" w:val="clear"/>
             <w:tcMar>
-              <w:left w:w="103" w:type="dxa"/>
+              <w:left w:w="98" w:type="dxa"/>
             </w:tcMar>
           </w:tcPr>
           <w:p>
@@ -409,30 +309,31 @@
               <w:pStyle w:val="Normal"/>
               <w:spacing w:lineRule="auto" w:line="240" w:before="0" w:after="0"/>
               <w:rPr>
-                <w:sz w:val="28"/>
+                <w:rFonts w:ascii="Calibri" w:hAnsi="Calibri" w:eastAsia="Calibri" w:cs="" w:asciiTheme="minorHAnsi" w:cstheme="minorBidi" w:eastAsiaTheme="minorHAnsi" w:hAnsiTheme="minorHAnsi"/>
+                <w:color w:val="00000A"/>
                 <w:sz w:val="28"/>
                 <w:szCs w:val="28"/>
-                <w:rFonts w:ascii="Calibri" w:hAnsi="Calibri" w:eastAsia="Calibri" w:cs="" w:asciiTheme="minorHAnsi" w:cstheme="minorBidi" w:eastAsiaTheme="minorHAnsi" w:hAnsiTheme="minorHAnsi"/>
-                <w:color w:val="00000A"/>
-                <w:lang w:val="fr-FR" w:eastAsia="en-US" w:bidi="ar-SA"/>
-              </w:rPr>
-            </w:pPr>
-            <w:r>
-              <w:rPr>
+                <w:lang w:val="fr-FR" w:eastAsia="en-US" w:bidi="ar-SA"/>
+              </w:rPr>
+            </w:pPr>
+            <w:r>
+              <w:rPr>
+                <w:rFonts w:eastAsia="Calibri" w:cs="" w:cstheme="minorBidi" w:eastAsiaTheme="minorHAnsi"/>
+                <w:color w:val="00000A"/>
                 <w:sz w:val="28"/>
                 <w:szCs w:val="28"/>
-              </w:rPr>
-            </w:r>
-            <w:r/>
+                <w:lang w:val="fr-FR" w:eastAsia="en-US" w:bidi="ar-SA"/>
+              </w:rPr>
+            </w:r>
           </w:p>
         </w:tc>
         <w:tc>
           <w:tcPr>
-            <w:tcW w:w="3069" w:type="dxa"/>
+            <w:tcW w:w="3068" w:type="dxa"/>
             <w:tcBorders/>
             <w:shd w:fill="auto" w:val="clear"/>
             <w:tcMar>
-              <w:left w:w="103" w:type="dxa"/>
+              <w:left w:w="98" w:type="dxa"/>
             </w:tcMar>
           </w:tcPr>
           <w:p>
@@ -440,30 +341,31 @@
               <w:pStyle w:val="Normal"/>
               <w:spacing w:lineRule="auto" w:line="240" w:before="0" w:after="0"/>
               <w:rPr>
-                <w:sz w:val="28"/>
+                <w:rFonts w:ascii="Calibri" w:hAnsi="Calibri" w:eastAsia="Calibri" w:cs="" w:asciiTheme="minorHAnsi" w:cstheme="minorBidi" w:eastAsiaTheme="minorHAnsi" w:hAnsiTheme="minorHAnsi"/>
+                <w:color w:val="00000A"/>
                 <w:sz w:val="28"/>
                 <w:szCs w:val="28"/>
-                <w:rFonts w:ascii="Calibri" w:hAnsi="Calibri" w:eastAsia="Calibri" w:cs="" w:asciiTheme="minorHAnsi" w:cstheme="minorBidi" w:eastAsiaTheme="minorHAnsi" w:hAnsiTheme="minorHAnsi"/>
-                <w:color w:val="00000A"/>
-                <w:lang w:val="fr-FR" w:eastAsia="en-US" w:bidi="ar-SA"/>
-              </w:rPr>
-            </w:pPr>
-            <w:r>
-              <w:rPr>
+                <w:lang w:val="fr-FR" w:eastAsia="en-US" w:bidi="ar-SA"/>
+              </w:rPr>
+            </w:pPr>
+            <w:r>
+              <w:rPr>
+                <w:rFonts w:eastAsia="Calibri" w:cs="" w:cstheme="minorBidi" w:eastAsiaTheme="minorHAnsi"/>
+                <w:color w:val="00000A"/>
                 <w:sz w:val="28"/>
                 <w:szCs w:val="28"/>
-              </w:rPr>
-            </w:r>
-            <w:r/>
+                <w:lang w:val="fr-FR" w:eastAsia="en-US" w:bidi="ar-SA"/>
+              </w:rPr>
+            </w:r>
           </w:p>
         </w:tc>
         <w:tc>
           <w:tcPr>
-            <w:tcW w:w="3073" w:type="dxa"/>
+            <w:tcW w:w="3074" w:type="dxa"/>
             <w:tcBorders/>
             <w:shd w:fill="auto" w:val="clear"/>
             <w:tcMar>
-              <w:left w:w="103" w:type="dxa"/>
+              <w:left w:w="98" w:type="dxa"/>
             </w:tcMar>
           </w:tcPr>
           <w:p>
@@ -471,21 +373,22 @@
               <w:pStyle w:val="Normal"/>
               <w:spacing w:lineRule="auto" w:line="240" w:before="0" w:after="0"/>
               <w:rPr>
-                <w:sz w:val="28"/>
+                <w:rFonts w:ascii="Calibri" w:hAnsi="Calibri" w:eastAsia="Calibri" w:cs="" w:asciiTheme="minorHAnsi" w:cstheme="minorBidi" w:eastAsiaTheme="minorHAnsi" w:hAnsiTheme="minorHAnsi"/>
+                <w:color w:val="00000A"/>
                 <w:sz w:val="28"/>
                 <w:szCs w:val="28"/>
-                <w:rFonts w:ascii="Calibri" w:hAnsi="Calibri" w:eastAsia="Calibri" w:cs="" w:asciiTheme="minorHAnsi" w:cstheme="minorBidi" w:eastAsiaTheme="minorHAnsi" w:hAnsiTheme="minorHAnsi"/>
-                <w:color w:val="00000A"/>
-                <w:lang w:val="fr-FR" w:eastAsia="en-US" w:bidi="ar-SA"/>
-              </w:rPr>
-            </w:pPr>
-            <w:r>
-              <w:rPr>
+                <w:lang w:val="fr-FR" w:eastAsia="en-US" w:bidi="ar-SA"/>
+              </w:rPr>
+            </w:pPr>
+            <w:r>
+              <w:rPr>
+                <w:rFonts w:eastAsia="Calibri" w:cs="" w:cstheme="minorBidi" w:eastAsiaTheme="minorHAnsi"/>
+                <w:color w:val="00000A"/>
                 <w:sz w:val="28"/>
                 <w:szCs w:val="28"/>
-              </w:rPr>
-            </w:r>
-            <w:r/>
+                <w:lang w:val="fr-FR" w:eastAsia="en-US" w:bidi="ar-SA"/>
+              </w:rPr>
+            </w:r>
           </w:p>
         </w:tc>
       </w:tr>
@@ -493,15 +396,16 @@
     <w:p>
       <w:pPr>
         <w:pStyle w:val="Normal"/>
+        <w:rPr/>
       </w:pPr>
       <w:r>
         <w:rPr/>
       </w:r>
-      <w:r/>
     </w:p>
     <w:p>
       <w:pPr>
         <w:pStyle w:val="Normal"/>
+        <w:rPr/>
       </w:pPr>
       <w:r>
         <w:rPr>
@@ -520,26 +424,24 @@
         </w:rPr>
         <w:t>‘augmentation du facteur de zoom-out.</w:t>
       </w:r>
-      <w:r/>
     </w:p>
     <w:tbl>
       <w:tblPr>
         <w:tblStyle w:val="Grilledutableau"/>
         <w:tblW w:w="9212" w:type="dxa"/>
         <w:jc w:val="left"/>
-        <w:tblInd w:w="-5" w:type="dxa"/>
-        <w:tblBorders/>
+        <w:tblInd w:w="-10" w:type="dxa"/>
         <w:tblCellMar>
           <w:top w:w="0" w:type="dxa"/>
-          <w:left w:w="103" w:type="dxa"/>
+          <w:left w:w="98" w:type="dxa"/>
           <w:bottom w:w="0" w:type="dxa"/>
           <w:right w:w="108" w:type="dxa"/>
         </w:tblCellMar>
       </w:tblPr>
       <w:tblGrid>
         <w:gridCol w:w="3070"/>
-        <w:gridCol w:w="3069"/>
-        <w:gridCol w:w="3073"/>
+        <w:gridCol w:w="3068"/>
+        <w:gridCol w:w="3074"/>
       </w:tblGrid>
       <w:tr>
         <w:trPr/>
@@ -549,13 +451,14 @@
             <w:tcBorders/>
             <w:shd w:fill="auto" w:val="clear"/>
             <w:tcMar>
-              <w:left w:w="103" w:type="dxa"/>
+              <w:left w:w="98" w:type="dxa"/>
             </w:tcMar>
           </w:tcPr>
           <w:p>
             <w:pPr>
               <w:pStyle w:val="Normal"/>
               <w:spacing w:lineRule="auto" w:line="240" w:before="0" w:after="0"/>
+              <w:rPr/>
             </w:pPr>
             <w:r>
               <w:rPr/>
@@ -563,7 +466,7 @@
                 <wp:inline distT="0" distB="0" distL="0" distR="0">
                   <wp:extent cx="1800225" cy="1800225"/>
                   <wp:effectExtent l="0" t="0" r="0" b="0"/>
-                  <wp:docPr id="4" name="Picture" descr="C:\Users\Karim Kouki\Desktop\Master AIC\Traitement du signal\TP2\ImageProcessing\ImageProcessing\TP4\output\house_zero_padded_gaussian.jpg"/>
+                  <wp:docPr id="4" name="Image3" descr="C:\Users\Karim Kouki\Desktop\Master AIC\Traitement du signal\TP2\ImageProcessing\ImageProcessing\TP4\output\house_zero_padded_gaussian.jpg"/>
                   <wp:cNvGraphicFramePr>
                     <a:graphicFrameLocks xmlns:a="http://schemas.openxmlformats.org/drawingml/2006/main" noChangeAspect="1"/>
                   </wp:cNvGraphicFramePr>
@@ -571,7 +474,7 @@
                     <a:graphicData uri="http://schemas.openxmlformats.org/drawingml/2006/picture">
                       <pic:pic xmlns:pic="http://schemas.openxmlformats.org/drawingml/2006/picture">
                         <pic:nvPicPr>
-                          <pic:cNvPr id="4" name="Picture" descr="C:\Users\Karim Kouki\Desktop\Master AIC\Traitement du signal\TP2\ImageProcessing\ImageProcessing\TP4\output\house_zero_padded_gaussian.jpg"/>
+                          <pic:cNvPr id="4" name="Image3" descr="C:\Users\Karim Kouki\Desktop\Master AIC\Traitement du signal\TP2\ImageProcessing\ImageProcessing\TP4\output\house_zero_padded_gaussian.jpg"/>
                           <pic:cNvPicPr>
                             <a:picLocks noChangeAspect="1" noChangeArrowheads="1"/>
                           </pic:cNvPicPr>
@@ -590,13 +493,6 @@
                           <a:prstGeom prst="rect">
                             <a:avLst/>
                           </a:prstGeom>
-                          <a:noFill/>
-                          <a:ln w="9525">
-                            <a:noFill/>
-                            <a:miter lim="800000"/>
-                            <a:headEnd/>
-                            <a:tailEnd/>
-                          </a:ln>
                         </pic:spPr>
                       </pic:pic>
                     </a:graphicData>
@@ -604,22 +500,22 @@
                 </wp:inline>
               </w:drawing>
             </w:r>
-            <w:r/>
           </w:p>
         </w:tc>
         <w:tc>
           <w:tcPr>
-            <w:tcW w:w="3069" w:type="dxa"/>
+            <w:tcW w:w="3068" w:type="dxa"/>
             <w:tcBorders/>
             <w:shd w:fill="auto" w:val="clear"/>
             <w:tcMar>
-              <w:left w:w="103" w:type="dxa"/>
+              <w:left w:w="98" w:type="dxa"/>
             </w:tcMar>
           </w:tcPr>
           <w:p>
             <w:pPr>
               <w:pStyle w:val="Normal"/>
               <w:spacing w:lineRule="auto" w:line="240" w:before="0" w:after="0"/>
+              <w:rPr/>
             </w:pPr>
             <w:r>
               <w:rPr/>
@@ -627,7 +523,7 @@
                 <wp:inline distT="0" distB="0" distL="0" distR="0">
                   <wp:extent cx="1800225" cy="1800225"/>
                   <wp:effectExtent l="0" t="0" r="0" b="0"/>
-                  <wp:docPr id="5" name="Picture" descr="C:\Users\Karim Kouki\Desktop\Master AIC\Traitement du signal\TP2\ImageProcessing\ImageProcessing\TP4\output\house4_zero_padded_gaussian.jpg"/>
+                  <wp:docPr id="5" name="Image4" descr="C:\Users\Karim Kouki\Desktop\Master AIC\Traitement du signal\TP2\ImageProcessing\ImageProcessing\TP4\output\house4_zero_padded_gaussian.jpg"/>
                   <wp:cNvGraphicFramePr>
                     <a:graphicFrameLocks xmlns:a="http://schemas.openxmlformats.org/drawingml/2006/main" noChangeAspect="1"/>
                   </wp:cNvGraphicFramePr>
@@ -635,7 +531,7 @@
                     <a:graphicData uri="http://schemas.openxmlformats.org/drawingml/2006/picture">
                       <pic:pic xmlns:pic="http://schemas.openxmlformats.org/drawingml/2006/picture">
                         <pic:nvPicPr>
-                          <pic:cNvPr id="5" name="Picture" descr="C:\Users\Karim Kouki\Desktop\Master AIC\Traitement du signal\TP2\ImageProcessing\ImageProcessing\TP4\output\house4_zero_padded_gaussian.jpg"/>
+                          <pic:cNvPr id="5" name="Image4" descr="C:\Users\Karim Kouki\Desktop\Master AIC\Traitement du signal\TP2\ImageProcessing\ImageProcessing\TP4\output\house4_zero_padded_gaussian.jpg"/>
                           <pic:cNvPicPr>
                             <a:picLocks noChangeAspect="1" noChangeArrowheads="1"/>
                           </pic:cNvPicPr>
@@ -654,13 +550,6 @@
                           <a:prstGeom prst="rect">
                             <a:avLst/>
                           </a:prstGeom>
-                          <a:noFill/>
-                          <a:ln w="9525">
-                            <a:noFill/>
-                            <a:miter lim="800000"/>
-                            <a:headEnd/>
-                            <a:tailEnd/>
-                          </a:ln>
                         </pic:spPr>
                       </pic:pic>
                     </a:graphicData>
@@ -668,22 +557,22 @@
                 </wp:inline>
               </w:drawing>
             </w:r>
-            <w:r/>
           </w:p>
         </w:tc>
         <w:tc>
           <w:tcPr>
-            <w:tcW w:w="3073" w:type="dxa"/>
+            <w:tcW w:w="3074" w:type="dxa"/>
             <w:tcBorders/>
             <w:shd w:fill="auto" w:val="clear"/>
             <w:tcMar>
-              <w:left w:w="103" w:type="dxa"/>
+              <w:left w:w="98" w:type="dxa"/>
             </w:tcMar>
           </w:tcPr>
           <w:p>
             <w:pPr>
               <w:pStyle w:val="Normal"/>
               <w:spacing w:lineRule="auto" w:line="240" w:before="0" w:after="0"/>
+              <w:rPr/>
             </w:pPr>
             <w:r>
               <w:rPr/>
@@ -691,7 +580,7 @@
                 <wp:inline distT="0" distB="0" distL="0" distR="0">
                   <wp:extent cx="1800225" cy="1800225"/>
                   <wp:effectExtent l="0" t="0" r="0" b="0"/>
-                  <wp:docPr id="6" name="Picture" descr="C:\Users\Karim Kouki\Desktop\Master AIC\Traitement du signal\TP2\ImageProcessing\ImageProcessing\TP4\output\house8_zero_padded_gaussian.jpg"/>
+                  <wp:docPr id="6" name="Image5" descr="C:\Users\Karim Kouki\Desktop\Master AIC\Traitement du signal\TP2\ImageProcessing\ImageProcessing\TP4\output\house8_zero_padded_gaussian.jpg"/>
                   <wp:cNvGraphicFramePr>
                     <a:graphicFrameLocks xmlns:a="http://schemas.openxmlformats.org/drawingml/2006/main" noChangeAspect="1"/>
                   </wp:cNvGraphicFramePr>
@@ -699,7 +588,7 @@
                     <a:graphicData uri="http://schemas.openxmlformats.org/drawingml/2006/picture">
                       <pic:pic xmlns:pic="http://schemas.openxmlformats.org/drawingml/2006/picture">
                         <pic:nvPicPr>
-                          <pic:cNvPr id="6" name="Picture" descr="C:\Users\Karim Kouki\Desktop\Master AIC\Traitement du signal\TP2\ImageProcessing\ImageProcessing\TP4\output\house8_zero_padded_gaussian.jpg"/>
+                          <pic:cNvPr id="6" name="Image5" descr="C:\Users\Karim Kouki\Desktop\Master AIC\Traitement du signal\TP2\ImageProcessing\ImageProcessing\TP4\output\house8_zero_padded_gaussian.jpg"/>
                           <pic:cNvPicPr>
                             <a:picLocks noChangeAspect="1" noChangeArrowheads="1"/>
                           </pic:cNvPicPr>
@@ -718,13 +607,6 @@
                           <a:prstGeom prst="rect">
                             <a:avLst/>
                           </a:prstGeom>
-                          <a:noFill/>
-                          <a:ln w="9525">
-                            <a:noFill/>
-                            <a:miter lim="800000"/>
-                            <a:headEnd/>
-                            <a:tailEnd/>
-                          </a:ln>
                         </pic:spPr>
                       </pic:pic>
                     </a:graphicData>
@@ -732,7 +614,6 @@
                 </wp:inline>
               </w:drawing>
             </w:r>
-            <w:r/>
           </w:p>
         </w:tc>
       </w:tr>
@@ -741,31 +622,35 @@
       <w:pPr>
         <w:pStyle w:val="Normal"/>
         <w:rPr>
-          <w:sz w:val="22"/>
+          <w:rFonts w:ascii="Calibri" w:hAnsi="Calibri" w:eastAsia="Calibri" w:cs="" w:asciiTheme="minorHAnsi" w:cstheme="minorBidi" w:eastAsiaTheme="minorHAnsi" w:hAnsiTheme="minorHAnsi"/>
+          <w:color w:val="00000A"/>
           <w:sz w:val="22"/>
           <w:szCs w:val="22"/>
-          <w:rFonts w:ascii="Calibri" w:hAnsi="Calibri" w:eastAsia="Calibri" w:cs="" w:asciiTheme="minorHAnsi" w:cstheme="minorBidi" w:eastAsiaTheme="minorHAnsi" w:hAnsiTheme="minorHAnsi"/>
-          <w:color w:val="00000A"/>
           <w:lang w:val="fr-FR" w:eastAsia="en-US" w:bidi="ar-SA"/>
         </w:rPr>
       </w:pPr>
       <w:r>
-        <w:rPr/>
+        <w:rPr>
+          <w:rFonts w:eastAsia="Calibri" w:cs="" w:cstheme="minorBidi" w:eastAsiaTheme="minorHAnsi"/>
+          <w:color w:val="00000A"/>
+          <w:sz w:val="22"/>
+          <w:szCs w:val="22"/>
+          <w:lang w:val="fr-FR" w:eastAsia="en-US" w:bidi="ar-SA"/>
+        </w:rPr>
       </w:r>
-      <w:r/>
     </w:p>
     <w:tbl>
       <w:tblPr>
         <w:tblW w:w="9072" w:type="dxa"/>
         <w:jc w:val="left"/>
-        <w:tblInd w:w="53" w:type="dxa"/>
+        <w:tblInd w:w="50" w:type="dxa"/>
         <w:tblBorders>
           <w:top w:val="single" w:sz="2" w:space="0" w:color="000001"/>
           <w:left w:val="single" w:sz="2" w:space="0" w:color="000001"/>
         </w:tblBorders>
         <w:tblCellMar>
           <w:top w:w="55" w:type="dxa"/>
-          <w:left w:w="51" w:type="dxa"/>
+          <w:left w:w="48" w:type="dxa"/>
           <w:bottom w:w="55" w:type="dxa"/>
           <w:right w:w="55" w:type="dxa"/>
         </w:tblCellMar>
@@ -788,7 +673,7 @@
             </w:tcBorders>
             <w:shd w:fill="auto" w:val="clear"/>
             <w:tcMar>
-              <w:left w:w="51" w:type="dxa"/>
+              <w:left w:w="48" w:type="dxa"/>
             </w:tcMar>
           </w:tcPr>
           <w:p>
@@ -796,16 +681,21 @@
               <w:pStyle w:val="TableContents"/>
               <w:spacing w:before="0" w:after="200"/>
               <w:rPr>
-                <w:sz w:val="22"/>
+                <w:rFonts w:ascii="Calibri" w:hAnsi="Calibri" w:eastAsia="Calibri" w:cs="" w:asciiTheme="minorHAnsi" w:cstheme="minorBidi" w:eastAsiaTheme="minorHAnsi" w:hAnsiTheme="minorHAnsi"/>
+                <w:color w:val="00000A"/>
                 <w:sz w:val="22"/>
                 <w:szCs w:val="22"/>
-                <w:rFonts w:ascii="Calibri" w:hAnsi="Calibri" w:eastAsia="Calibri" w:cs="" w:asciiTheme="minorHAnsi" w:cstheme="minorBidi" w:eastAsiaTheme="minorHAnsi" w:hAnsiTheme="minorHAnsi"/>
-                <w:color w:val="00000A"/>
-                <w:lang w:val="fr-FR" w:eastAsia="en-US" w:bidi="ar-SA"/>
-              </w:rPr>
-            </w:pPr>
-            <w:r>
-              <w:rPr/>
+                <w:lang w:val="fr-FR" w:eastAsia="en-US" w:bidi="ar-SA"/>
+              </w:rPr>
+            </w:pPr>
+            <w:r>
+              <w:rPr>
+                <w:rFonts w:eastAsia="Calibri" w:cs="" w:cstheme="minorBidi" w:eastAsiaTheme="minorHAnsi"/>
+                <w:color w:val="00000A"/>
+                <w:sz w:val="22"/>
+                <w:szCs w:val="22"/>
+                <w:lang w:val="fr-FR" w:eastAsia="en-US" w:bidi="ar-SA"/>
+              </w:rPr>
               <w:drawing>
                 <wp:anchor behindDoc="0" distT="0" distB="0" distL="0" distR="0" simplePos="0" locked="0" layoutInCell="1" allowOverlap="1" relativeHeight="4">
                   <wp:simplePos x="0" y="0"/>
@@ -818,7 +708,7 @@
                   <wp:extent cx="1849755" cy="1849755"/>
                   <wp:effectExtent l="0" t="0" r="0" b="0"/>
                   <wp:wrapSquare wrapText="largest"/>
-                  <wp:docPr id="7" name="Picture" descr=""/>
+                  <wp:docPr id="7" name="Image6" descr=""/>
                   <wp:cNvGraphicFramePr>
                     <a:graphicFrameLocks xmlns:a="http://schemas.openxmlformats.org/drawingml/2006/main" noChangeAspect="1"/>
                   </wp:cNvGraphicFramePr>
@@ -826,7 +716,7 @@
                     <a:graphicData uri="http://schemas.openxmlformats.org/drawingml/2006/picture">
                       <pic:pic xmlns:pic="http://schemas.openxmlformats.org/drawingml/2006/picture">
                         <pic:nvPicPr>
-                          <pic:cNvPr id="7" name="Picture" descr=""/>
+                          <pic:cNvPr id="7" name="Image6" descr=""/>
                           <pic:cNvPicPr>
                             <a:picLocks noChangeAspect="1" noChangeArrowheads="1"/>
                           </pic:cNvPicPr>
@@ -845,13 +735,6 @@
                           <a:prstGeom prst="rect">
                             <a:avLst/>
                           </a:prstGeom>
-                          <a:noFill/>
-                          <a:ln w="9525">
-                            <a:noFill/>
-                            <a:miter lim="800000"/>
-                            <a:headEnd/>
-                            <a:tailEnd/>
-                          </a:ln>
                         </pic:spPr>
                       </pic:pic>
                     </a:graphicData>
@@ -859,7 +742,6 @@
                 </wp:anchor>
               </w:drawing>
             </w:r>
-            <w:r/>
           </w:p>
         </w:tc>
         <w:tc>
@@ -871,7 +753,7 @@
             </w:tcBorders>
             <w:shd w:fill="auto" w:val="clear"/>
             <w:tcMar>
-              <w:left w:w="51" w:type="dxa"/>
+              <w:left w:w="48" w:type="dxa"/>
             </w:tcMar>
           </w:tcPr>
           <w:p>
@@ -879,16 +761,21 @@
               <w:pStyle w:val="TableContents"/>
               <w:spacing w:before="0" w:after="200"/>
               <w:rPr>
-                <w:sz w:val="22"/>
+                <w:rFonts w:ascii="Calibri" w:hAnsi="Calibri" w:eastAsia="Calibri" w:cs="" w:asciiTheme="minorHAnsi" w:cstheme="minorBidi" w:eastAsiaTheme="minorHAnsi" w:hAnsiTheme="minorHAnsi"/>
+                <w:color w:val="00000A"/>
                 <w:sz w:val="22"/>
                 <w:szCs w:val="22"/>
-                <w:rFonts w:ascii="Calibri" w:hAnsi="Calibri" w:eastAsia="Calibri" w:cs="" w:asciiTheme="minorHAnsi" w:cstheme="minorBidi" w:eastAsiaTheme="minorHAnsi" w:hAnsiTheme="minorHAnsi"/>
-                <w:color w:val="00000A"/>
-                <w:lang w:val="fr-FR" w:eastAsia="en-US" w:bidi="ar-SA"/>
-              </w:rPr>
-            </w:pPr>
-            <w:r>
-              <w:rPr/>
+                <w:lang w:val="fr-FR" w:eastAsia="en-US" w:bidi="ar-SA"/>
+              </w:rPr>
+            </w:pPr>
+            <w:r>
+              <w:rPr>
+                <w:rFonts w:eastAsia="Calibri" w:cs="" w:cstheme="minorBidi" w:eastAsiaTheme="minorHAnsi"/>
+                <w:color w:val="00000A"/>
+                <w:sz w:val="22"/>
+                <w:szCs w:val="22"/>
+                <w:lang w:val="fr-FR" w:eastAsia="en-US" w:bidi="ar-SA"/>
+              </w:rPr>
               <w:drawing>
                 <wp:anchor behindDoc="0" distT="0" distB="0" distL="0" distR="0" simplePos="0" locked="0" layoutInCell="1" allowOverlap="1" relativeHeight="5">
                   <wp:simplePos x="0" y="0"/>
@@ -901,7 +788,7 @@
                   <wp:extent cx="1849755" cy="1849755"/>
                   <wp:effectExtent l="0" t="0" r="0" b="0"/>
                   <wp:wrapSquare wrapText="largest"/>
-                  <wp:docPr id="8" name="Picture" descr=""/>
+                  <wp:docPr id="8" name="Image7" descr=""/>
                   <wp:cNvGraphicFramePr>
                     <a:graphicFrameLocks xmlns:a="http://schemas.openxmlformats.org/drawingml/2006/main" noChangeAspect="1"/>
                   </wp:cNvGraphicFramePr>
@@ -909,7 +796,7 @@
                     <a:graphicData uri="http://schemas.openxmlformats.org/drawingml/2006/picture">
                       <pic:pic xmlns:pic="http://schemas.openxmlformats.org/drawingml/2006/picture">
                         <pic:nvPicPr>
-                          <pic:cNvPr id="8" name="Picture" descr=""/>
+                          <pic:cNvPr id="8" name="Image7" descr=""/>
                           <pic:cNvPicPr>
                             <a:picLocks noChangeAspect="1" noChangeArrowheads="1"/>
                           </pic:cNvPicPr>
@@ -928,13 +815,6 @@
                           <a:prstGeom prst="rect">
                             <a:avLst/>
                           </a:prstGeom>
-                          <a:noFill/>
-                          <a:ln w="9525">
-                            <a:noFill/>
-                            <a:miter lim="800000"/>
-                            <a:headEnd/>
-                            <a:tailEnd/>
-                          </a:ln>
                         </pic:spPr>
                       </pic:pic>
                     </a:graphicData>
@@ -942,7 +822,6 @@
                 </wp:anchor>
               </w:drawing>
             </w:r>
-            <w:r/>
           </w:p>
         </w:tc>
         <w:tc>
@@ -956,7 +835,7 @@
             </w:tcBorders>
             <w:shd w:fill="auto" w:val="clear"/>
             <w:tcMar>
-              <w:left w:w="51" w:type="dxa"/>
+              <w:left w:w="48" w:type="dxa"/>
             </w:tcMar>
           </w:tcPr>
           <w:p>
@@ -964,16 +843,21 @@
               <w:pStyle w:val="TableContents"/>
               <w:spacing w:before="0" w:after="200"/>
               <w:rPr>
-                <w:sz w:val="22"/>
+                <w:rFonts w:ascii="Calibri" w:hAnsi="Calibri" w:eastAsia="Calibri" w:cs="" w:asciiTheme="minorHAnsi" w:cstheme="minorBidi" w:eastAsiaTheme="minorHAnsi" w:hAnsiTheme="minorHAnsi"/>
+                <w:color w:val="00000A"/>
                 <w:sz w:val="22"/>
                 <w:szCs w:val="22"/>
-                <w:rFonts w:ascii="Calibri" w:hAnsi="Calibri" w:eastAsia="Calibri" w:cs="" w:asciiTheme="minorHAnsi" w:cstheme="minorBidi" w:eastAsiaTheme="minorHAnsi" w:hAnsiTheme="minorHAnsi"/>
-                <w:color w:val="00000A"/>
-                <w:lang w:val="fr-FR" w:eastAsia="en-US" w:bidi="ar-SA"/>
-              </w:rPr>
-            </w:pPr>
-            <w:r>
-              <w:rPr/>
+                <w:lang w:val="fr-FR" w:eastAsia="en-US" w:bidi="ar-SA"/>
+              </w:rPr>
+            </w:pPr>
+            <w:r>
+              <w:rPr>
+                <w:rFonts w:eastAsia="Calibri" w:cs="" w:cstheme="minorBidi" w:eastAsiaTheme="minorHAnsi"/>
+                <w:color w:val="00000A"/>
+                <w:sz w:val="22"/>
+                <w:szCs w:val="22"/>
+                <w:lang w:val="fr-FR" w:eastAsia="en-US" w:bidi="ar-SA"/>
+              </w:rPr>
               <w:drawing>
                 <wp:anchor behindDoc="0" distT="0" distB="0" distL="0" distR="0" simplePos="0" locked="0" layoutInCell="1" allowOverlap="1" relativeHeight="6">
                   <wp:simplePos x="0" y="0"/>
@@ -986,7 +870,7 @@
                   <wp:extent cx="1849755" cy="1849755"/>
                   <wp:effectExtent l="0" t="0" r="0" b="0"/>
                   <wp:wrapSquare wrapText="largest"/>
-                  <wp:docPr id="9" name="Picture" descr=""/>
+                  <wp:docPr id="9" name="Image8" descr=""/>
                   <wp:cNvGraphicFramePr>
                     <a:graphicFrameLocks xmlns:a="http://schemas.openxmlformats.org/drawingml/2006/main" noChangeAspect="1"/>
                   </wp:cNvGraphicFramePr>
@@ -994,7 +878,7 @@
                     <a:graphicData uri="http://schemas.openxmlformats.org/drawingml/2006/picture">
                       <pic:pic xmlns:pic="http://schemas.openxmlformats.org/drawingml/2006/picture">
                         <pic:nvPicPr>
-                          <pic:cNvPr id="9" name="Picture" descr=""/>
+                          <pic:cNvPr id="9" name="Image8" descr=""/>
                           <pic:cNvPicPr>
                             <a:picLocks noChangeAspect="1" noChangeArrowheads="1"/>
                           </pic:cNvPicPr>
@@ -1013,13 +897,6 @@
                           <a:prstGeom prst="rect">
                             <a:avLst/>
                           </a:prstGeom>
-                          <a:noFill/>
-                          <a:ln w="9525">
-                            <a:noFill/>
-                            <a:miter lim="800000"/>
-                            <a:headEnd/>
-                            <a:tailEnd/>
-                          </a:ln>
                         </pic:spPr>
                       </pic:pic>
                     </a:graphicData>
@@ -1027,7 +904,6 @@
                 </wp:anchor>
               </w:drawing>
             </w:r>
-            <w:r/>
           </w:p>
         </w:tc>
       </w:tr>
@@ -1046,7 +922,7 @@
             </w:tcBorders>
             <w:shd w:fill="auto" w:val="clear"/>
             <w:tcMar>
-              <w:left w:w="51" w:type="dxa"/>
+              <w:left w:w="48" w:type="dxa"/>
             </w:tcMar>
           </w:tcPr>
           <w:p>
@@ -1054,16 +930,21 @@
               <w:pStyle w:val="TableContents"/>
               <w:spacing w:before="0" w:after="200"/>
               <w:rPr>
-                <w:sz w:val="22"/>
+                <w:rFonts w:ascii="Calibri" w:hAnsi="Calibri" w:eastAsia="Calibri" w:cs="" w:asciiTheme="minorHAnsi" w:cstheme="minorBidi" w:eastAsiaTheme="minorHAnsi" w:hAnsiTheme="minorHAnsi"/>
+                <w:color w:val="00000A"/>
                 <w:sz w:val="22"/>
                 <w:szCs w:val="22"/>
-                <w:rFonts w:ascii="Calibri" w:hAnsi="Calibri" w:eastAsia="Calibri" w:cs="" w:asciiTheme="minorHAnsi" w:cstheme="minorBidi" w:eastAsiaTheme="minorHAnsi" w:hAnsiTheme="minorHAnsi"/>
-                <w:color w:val="00000A"/>
-                <w:lang w:val="fr-FR" w:eastAsia="en-US" w:bidi="ar-SA"/>
-              </w:rPr>
-            </w:pPr>
-            <w:r>
-              <w:rPr/>
+                <w:lang w:val="fr-FR" w:eastAsia="en-US" w:bidi="ar-SA"/>
+              </w:rPr>
+            </w:pPr>
+            <w:r>
+              <w:rPr>
+                <w:rFonts w:eastAsia="Calibri" w:cs="" w:cstheme="minorBidi" w:eastAsiaTheme="minorHAnsi"/>
+                <w:color w:val="00000A"/>
+                <w:sz w:val="22"/>
+                <w:szCs w:val="22"/>
+                <w:lang w:val="fr-FR" w:eastAsia="en-US" w:bidi="ar-SA"/>
+              </w:rPr>
               <w:drawing>
                 <wp:anchor behindDoc="0" distT="0" distB="0" distL="0" distR="0" simplePos="0" locked="0" layoutInCell="1" allowOverlap="1" relativeHeight="2">
                   <wp:simplePos x="0" y="0"/>
@@ -1076,7 +957,7 @@
                   <wp:extent cx="1849755" cy="1849755"/>
                   <wp:effectExtent l="0" t="0" r="0" b="0"/>
                   <wp:wrapSquare wrapText="largest"/>
-                  <wp:docPr id="10" name="Picture" descr=""/>
+                  <wp:docPr id="10" name="Image9" descr=""/>
                   <wp:cNvGraphicFramePr>
                     <a:graphicFrameLocks xmlns:a="http://schemas.openxmlformats.org/drawingml/2006/main" noChangeAspect="1"/>
                   </wp:cNvGraphicFramePr>
@@ -1084,7 +965,7 @@
                     <a:graphicData uri="http://schemas.openxmlformats.org/drawingml/2006/picture">
                       <pic:pic xmlns:pic="http://schemas.openxmlformats.org/drawingml/2006/picture">
                         <pic:nvPicPr>
-                          <pic:cNvPr id="10" name="Picture" descr=""/>
+                          <pic:cNvPr id="10" name="Image9" descr=""/>
                           <pic:cNvPicPr>
                             <a:picLocks noChangeAspect="1" noChangeArrowheads="1"/>
                           </pic:cNvPicPr>
@@ -1103,32 +984,62 @@
                           <a:prstGeom prst="rect">
                             <a:avLst/>
                           </a:prstGeom>
-                          <a:noFill/>
-                          <a:ln w="9525">
-                            <a:noFill/>
-                            <a:miter lim="800000"/>
-                            <a:headEnd/>
-                            <a:tailEnd/>
-                          </a:ln>
                         </pic:spPr>
                       </pic:pic>
                     </a:graphicData>
                   </a:graphic>
                 </wp:anchor>
               </w:drawing>
+            </w:r>
+          </w:p>
+        </w:tc>
+        <w:tc>
+          <w:tcPr>
+            <w:tcW w:w="3024" w:type="dxa"/>
+            <w:tcBorders>
+              <w:top w:val="single" w:sz="2" w:space="0" w:color="000001"/>
+              <w:left w:val="single" w:sz="2" w:space="0" w:color="000001"/>
+              <w:bottom w:val="single" w:sz="2" w:space="0" w:color="000001"/>
+              <w:insideH w:val="single" w:sz="2" w:space="0" w:color="000001"/>
+            </w:tcBorders>
+            <w:shd w:fill="auto" w:val="clear"/>
+            <w:tcMar>
+              <w:left w:w="48" w:type="dxa"/>
+            </w:tcMar>
+          </w:tcPr>
+          <w:p>
+            <w:pPr>
+              <w:pStyle w:val="TableContents"/>
+              <w:spacing w:before="0" w:after="200"/>
+              <w:rPr>
+                <w:rFonts w:ascii="Calibri" w:hAnsi="Calibri" w:eastAsia="Calibri" w:cs="" w:asciiTheme="minorHAnsi" w:cstheme="minorBidi" w:eastAsiaTheme="minorHAnsi" w:hAnsiTheme="minorHAnsi"/>
+                <w:color w:val="00000A"/>
+                <w:sz w:val="22"/>
+                <w:szCs w:val="22"/>
+                <w:lang w:val="fr-FR" w:eastAsia="en-US" w:bidi="ar-SA"/>
+              </w:rPr>
+            </w:pPr>
+            <w:r>
+              <w:rPr>
+                <w:rFonts w:eastAsia="Calibri" w:cs="" w:cstheme="minorBidi" w:eastAsiaTheme="minorHAnsi"/>
+                <w:color w:val="00000A"/>
+                <w:sz w:val="22"/>
+                <w:szCs w:val="22"/>
+                <w:lang w:val="fr-FR" w:eastAsia="en-US" w:bidi="ar-SA"/>
+              </w:rPr>
               <w:drawing>
-                <wp:anchor behindDoc="0" distT="0" distB="0" distL="0" distR="0" simplePos="0" locked="0" layoutInCell="1" allowOverlap="1" relativeHeight="7">
+                <wp:anchor behindDoc="0" distT="0" distB="0" distL="0" distR="0" simplePos="0" locked="0" layoutInCell="1" allowOverlap="1" relativeHeight="3">
                   <wp:simplePos x="0" y="0"/>
                   <wp:positionH relativeFrom="column">
-                    <wp:posOffset>3833495</wp:posOffset>
+                    <wp:posOffset>7620</wp:posOffset>
                   </wp:positionH>
                   <wp:positionV relativeFrom="paragraph">
-                    <wp:posOffset>81280</wp:posOffset>
+                    <wp:posOffset>88265</wp:posOffset>
                   </wp:positionV>
                   <wp:extent cx="1849755" cy="1849755"/>
                   <wp:effectExtent l="0" t="0" r="0" b="0"/>
                   <wp:wrapSquare wrapText="largest"/>
-                  <wp:docPr id="11" name="Picture" descr=""/>
+                  <wp:docPr id="11" name="Image11" descr=""/>
                   <wp:cNvGraphicFramePr>
                     <a:graphicFrameLocks xmlns:a="http://schemas.openxmlformats.org/drawingml/2006/main" noChangeAspect="1"/>
                   </wp:cNvGraphicFramePr>
@@ -1136,7 +1047,7 @@
                     <a:graphicData uri="http://schemas.openxmlformats.org/drawingml/2006/picture">
                       <pic:pic xmlns:pic="http://schemas.openxmlformats.org/drawingml/2006/picture">
                         <pic:nvPicPr>
-                          <pic:cNvPr id="11" name="Picture" descr=""/>
+                          <pic:cNvPr id="11" name="Image11" descr=""/>
                           <pic:cNvPicPr>
                             <a:picLocks noChangeAspect="1" noChangeArrowheads="1"/>
                           </pic:cNvPicPr>
@@ -1155,13 +1066,6 @@
                           <a:prstGeom prst="rect">
                             <a:avLst/>
                           </a:prstGeom>
-                          <a:noFill/>
-                          <a:ln w="9525">
-                            <a:noFill/>
-                            <a:miter lim="800000"/>
-                            <a:headEnd/>
-                            <a:tailEnd/>
-                          </a:ln>
                         </pic:spPr>
                       </pic:pic>
                     </a:graphicData>
@@ -1169,7 +1073,6 @@
                 </wp:anchor>
               </w:drawing>
             </w:r>
-            <w:r/>
           </w:p>
         </w:tc>
         <w:tc>
@@ -1179,11 +1082,13 @@
               <w:top w:val="single" w:sz="2" w:space="0" w:color="000001"/>
               <w:left w:val="single" w:sz="2" w:space="0" w:color="000001"/>
               <w:bottom w:val="single" w:sz="2" w:space="0" w:color="000001"/>
+              <w:right w:val="single" w:sz="2" w:space="0" w:color="000001"/>
               <w:insideH w:val="single" w:sz="2" w:space="0" w:color="000001"/>
+              <w:insideV w:val="single" w:sz="2" w:space="0" w:color="000001"/>
             </w:tcBorders>
             <w:shd w:fill="auto" w:val="clear"/>
             <w:tcMar>
-              <w:left w:w="51" w:type="dxa"/>
+              <w:left w:w="48" w:type="dxa"/>
             </w:tcMar>
           </w:tcPr>
           <w:p>
@@ -1191,29 +1096,34 @@
               <w:pStyle w:val="TableContents"/>
               <w:spacing w:before="0" w:after="200"/>
               <w:rPr>
-                <w:sz w:val="22"/>
+                <w:rFonts w:ascii="Calibri" w:hAnsi="Calibri" w:eastAsia="Calibri" w:cs="" w:asciiTheme="minorHAnsi" w:cstheme="minorBidi" w:eastAsiaTheme="minorHAnsi" w:hAnsiTheme="minorHAnsi"/>
+                <w:color w:val="00000A"/>
                 <w:sz w:val="22"/>
                 <w:szCs w:val="22"/>
-                <w:rFonts w:ascii="Calibri" w:hAnsi="Calibri" w:eastAsia="Calibri" w:cs="" w:asciiTheme="minorHAnsi" w:cstheme="minorBidi" w:eastAsiaTheme="minorHAnsi" w:hAnsiTheme="minorHAnsi"/>
-                <w:color w:val="00000A"/>
-                <w:lang w:val="fr-FR" w:eastAsia="en-US" w:bidi="ar-SA"/>
-              </w:rPr>
-            </w:pPr>
-            <w:r>
-              <w:rPr/>
+                <w:lang w:val="fr-FR" w:eastAsia="en-US" w:bidi="ar-SA"/>
+              </w:rPr>
+            </w:pPr>
+            <w:r>
+              <w:rPr>
+                <w:rFonts w:eastAsia="Calibri" w:cs="" w:cstheme="minorBidi" w:eastAsiaTheme="minorHAnsi"/>
+                <w:color w:val="00000A"/>
+                <w:sz w:val="22"/>
+                <w:szCs w:val="22"/>
+                <w:lang w:val="fr-FR" w:eastAsia="en-US" w:bidi="ar-SA"/>
+              </w:rPr>
               <w:drawing>
-                <wp:anchor behindDoc="0" distT="0" distB="0" distL="0" distR="0" simplePos="0" locked="0" layoutInCell="1" allowOverlap="1" relativeHeight="3">
+                <wp:anchor behindDoc="0" distT="0" distB="0" distL="0" distR="0" simplePos="0" locked="0" layoutInCell="1" allowOverlap="1" relativeHeight="7">
                   <wp:simplePos x="0" y="0"/>
                   <wp:positionH relativeFrom="column">
-                    <wp:posOffset>7620</wp:posOffset>
+                    <wp:posOffset>6985</wp:posOffset>
                   </wp:positionH>
                   <wp:positionV relativeFrom="paragraph">
-                    <wp:posOffset>88265</wp:posOffset>
+                    <wp:posOffset>103505</wp:posOffset>
                   </wp:positionV>
                   <wp:extent cx="1849755" cy="1849755"/>
                   <wp:effectExtent l="0" t="0" r="0" b="0"/>
                   <wp:wrapSquare wrapText="largest"/>
-                  <wp:docPr id="12" name="Picture" descr=""/>
+                  <wp:docPr id="12" name="Image10" descr=""/>
                   <wp:cNvGraphicFramePr>
                     <a:graphicFrameLocks xmlns:a="http://schemas.openxmlformats.org/drawingml/2006/main" noChangeAspect="1"/>
                   </wp:cNvGraphicFramePr>
@@ -1221,7 +1131,7 @@
                     <a:graphicData uri="http://schemas.openxmlformats.org/drawingml/2006/picture">
                       <pic:pic xmlns:pic="http://schemas.openxmlformats.org/drawingml/2006/picture">
                         <pic:nvPicPr>
-                          <pic:cNvPr id="12" name="Picture" descr=""/>
+                          <pic:cNvPr id="12" name="Image10" descr=""/>
                           <pic:cNvPicPr>
                             <a:picLocks noChangeAspect="1" noChangeArrowheads="1"/>
                           </pic:cNvPicPr>
@@ -1240,13 +1150,6 @@
                           <a:prstGeom prst="rect">
                             <a:avLst/>
                           </a:prstGeom>
-                          <a:noFill/>
-                          <a:ln w="9525">
-                            <a:noFill/>
-                            <a:miter lim="800000"/>
-                            <a:headEnd/>
-                            <a:tailEnd/>
-                          </a:ln>
                         </pic:spPr>
                       </pic:pic>
                     </a:graphicData>
@@ -1254,42 +1157,6 @@
                 </wp:anchor>
               </w:drawing>
             </w:r>
-            <w:r/>
-          </w:p>
-        </w:tc>
-        <w:tc>
-          <w:tcPr>
-            <w:tcW w:w="3024" w:type="dxa"/>
-            <w:tcBorders>
-              <w:top w:val="single" w:sz="2" w:space="0" w:color="000001"/>
-              <w:left w:val="single" w:sz="2" w:space="0" w:color="000001"/>
-              <w:bottom w:val="single" w:sz="2" w:space="0" w:color="000001"/>
-              <w:right w:val="single" w:sz="2" w:space="0" w:color="000001"/>
-              <w:insideH w:val="single" w:sz="2" w:space="0" w:color="000001"/>
-              <w:insideV w:val="single" w:sz="2" w:space="0" w:color="000001"/>
-            </w:tcBorders>
-            <w:shd w:fill="auto" w:val="clear"/>
-            <w:tcMar>
-              <w:left w:w="51" w:type="dxa"/>
-            </w:tcMar>
-          </w:tcPr>
-          <w:p>
-            <w:pPr>
-              <w:pStyle w:val="TableContents"/>
-              <w:spacing w:before="0" w:after="200"/>
-              <w:rPr>
-                <w:sz w:val="22"/>
-                <w:sz w:val="22"/>
-                <w:szCs w:val="22"/>
-                <w:rFonts w:ascii="Calibri" w:hAnsi="Calibri" w:eastAsia="Calibri" w:cs="" w:asciiTheme="minorHAnsi" w:cstheme="minorBidi" w:eastAsiaTheme="minorHAnsi" w:hAnsiTheme="minorHAnsi"/>
-                <w:color w:val="00000A"/>
-                <w:lang w:val="fr-FR" w:eastAsia="en-US" w:bidi="ar-SA"/>
-              </w:rPr>
-            </w:pPr>
-            <w:r>
-              <w:rPr/>
-            </w:r>
-            <w:r/>
           </w:p>
         </w:tc>
       </w:tr>
@@ -1297,25 +1164,26 @@
     <w:p>
       <w:pPr>
         <w:pStyle w:val="Normal"/>
+        <w:rPr/>
       </w:pPr>
       <w:r>
         <w:rPr/>
       </w:r>
-      <w:r/>
     </w:p>
     <w:p>
       <w:pPr>
         <w:pStyle w:val="Normal"/>
+        <w:rPr/>
       </w:pPr>
       <w:r>
         <w:rPr/>
         <w:t>On constate que le filtrage gaussien est insensible au bruit contrairement au sous échantillonnage qui en accentue la présence.</w:t>
       </w:r>
-      <w:r/>
     </w:p>
     <w:p>
       <w:pPr>
         <w:pStyle w:val="Normal"/>
+        <w:rPr/>
       </w:pPr>
       <w:r>
         <w:rPr>
@@ -1324,55 +1192,47 @@
         </w:rPr>
         <w:t>II-Sharpening Laplacien</w:t>
       </w:r>
-      <w:r/>
     </w:p>
     <w:p>
       <w:pPr>
         <w:pStyle w:val="Normal"/>
         <w:jc w:val="both"/>
+        <w:rPr/>
       </w:pPr>
       <w:r>
         <w:rPr>
           <w:sz w:val="24"/>
         </w:rPr>
-        <w:t xml:space="preserve">On calcule le gradient </w:t>
+        <w:t>On calcule le gradient et le laplacien de l'image par différence finie afin de soustraire ce dernier à l'image de manière itérative.</w:t>
       </w:r>
-      <w:r>
-        <w:rPr>
-          <w:sz w:val="24"/>
-        </w:rPr>
-        <w:t>et le laplacien de l'image par différence finie afin de soustraire ce dernier à l'image de manière itérative.</w:t>
-      </w:r>
-      <w:r/>
     </w:p>
     <w:tbl>
       <w:tblPr>
         <w:tblStyle w:val="Grilledutableau"/>
         <w:tblW w:w="9092" w:type="dxa"/>
         <w:jc w:val="left"/>
-        <w:tblInd w:w="133" w:type="dxa"/>
-        <w:tblBorders/>
+        <w:tblInd w:w="128" w:type="dxa"/>
         <w:tblCellMar>
           <w:top w:w="0" w:type="dxa"/>
-          <w:left w:w="103" w:type="dxa"/>
+          <w:left w:w="98" w:type="dxa"/>
           <w:bottom w:w="0" w:type="dxa"/>
           <w:right w:w="108" w:type="dxa"/>
         </w:tblCellMar>
       </w:tblPr>
       <w:tblGrid>
-        <w:gridCol w:w="2954"/>
+        <w:gridCol w:w="2953"/>
         <w:gridCol w:w="3104"/>
-        <w:gridCol w:w="3034"/>
+        <w:gridCol w:w="3035"/>
       </w:tblGrid>
       <w:tr>
         <w:trPr/>
         <w:tc>
           <w:tcPr>
-            <w:tcW w:w="2954" w:type="dxa"/>
+            <w:tcW w:w="2953" w:type="dxa"/>
             <w:tcBorders/>
             <w:shd w:fill="auto" w:val="clear"/>
             <w:tcMar>
-              <w:left w:w="103" w:type="dxa"/>
+              <w:left w:w="98" w:type="dxa"/>
             </w:tcMar>
           </w:tcPr>
           <w:p>
@@ -1381,7 +1241,6 @@
               <w:spacing w:lineRule="auto" w:line="240" w:before="0" w:after="0"/>
               <w:jc w:val="center"/>
               <w:rPr>
-                <w:sz w:val="28"/>
                 <w:sz w:val="28"/>
               </w:rPr>
             </w:pPr>
@@ -1391,7 +1250,7 @@
                 <wp:inline distT="0" distB="0" distL="0" distR="0">
                   <wp:extent cx="1755775" cy="1755775"/>
                   <wp:effectExtent l="0" t="0" r="0" b="0"/>
-                  <wp:docPr id="13" name="Picture" descr="C:\Users\Karim Kouki\Desktop\Master AIC\Traitement du signal\TP2\ImageProcessing\ImageProcessing\TP4\output\house_sharpened_3.jpg"/>
+                  <wp:docPr id="13" name="Image12" descr="C:\Users\Karim Kouki\Desktop\Master AIC\Traitement du signal\TP2\ImageProcessing\ImageProcessing\TP4\output\house_sharpened_3.jpg"/>
                   <wp:cNvGraphicFramePr>
                     <a:graphicFrameLocks xmlns:a="http://schemas.openxmlformats.org/drawingml/2006/main" noChangeAspect="1"/>
                   </wp:cNvGraphicFramePr>
@@ -1399,7 +1258,7 @@
                     <a:graphicData uri="http://schemas.openxmlformats.org/drawingml/2006/picture">
                       <pic:pic xmlns:pic="http://schemas.openxmlformats.org/drawingml/2006/picture">
                         <pic:nvPicPr>
-                          <pic:cNvPr id="13" name="Picture" descr="C:\Users\Karim Kouki\Desktop\Master AIC\Traitement du signal\TP2\ImageProcessing\ImageProcessing\TP4\output\house_sharpened_3.jpg"/>
+                          <pic:cNvPr id="13" name="Image12" descr="C:\Users\Karim Kouki\Desktop\Master AIC\Traitement du signal\TP2\ImageProcessing\ImageProcessing\TP4\output\house_sharpened_3.jpg"/>
                           <pic:cNvPicPr>
                             <a:picLocks noChangeAspect="1" noChangeArrowheads="1"/>
                           </pic:cNvPicPr>
@@ -1418,13 +1277,6 @@
                           <a:prstGeom prst="rect">
                             <a:avLst/>
                           </a:prstGeom>
-                          <a:noFill/>
-                          <a:ln w="9525">
-                            <a:noFill/>
-                            <a:miter lim="800000"/>
-                            <a:headEnd/>
-                            <a:tailEnd/>
-                          </a:ln>
                         </pic:spPr>
                       </pic:pic>
                     </a:graphicData>
@@ -1432,7 +1284,6 @@
                 </wp:inline>
               </w:drawing>
             </w:r>
-            <w:r/>
           </w:p>
         </w:tc>
         <w:tc>
@@ -1441,7 +1292,7 @@
             <w:tcBorders/>
             <w:shd w:fill="auto" w:val="clear"/>
             <w:tcMar>
-              <w:left w:w="103" w:type="dxa"/>
+              <w:left w:w="98" w:type="dxa"/>
             </w:tcMar>
           </w:tcPr>
           <w:p>
@@ -1450,7 +1301,6 @@
               <w:spacing w:lineRule="auto" w:line="240" w:before="0" w:after="0"/>
               <w:jc w:val="center"/>
               <w:rPr>
-                <w:sz w:val="28"/>
                 <w:sz w:val="28"/>
               </w:rPr>
             </w:pPr>
@@ -1460,7 +1310,7 @@
                 <wp:inline distT="0" distB="0" distL="0" distR="0">
                   <wp:extent cx="1757045" cy="1757045"/>
                   <wp:effectExtent l="0" t="0" r="0" b="0"/>
-                  <wp:docPr id="14" name="Picture" descr="C:\Users\Karim Kouki\Desktop\Master AIC\Traitement du signal\TP2\ImageProcessing\ImageProcessing\TP4\output\house_sharpened_5.jpg"/>
+                  <wp:docPr id="14" name="Image13" descr="C:\Users\Karim Kouki\Desktop\Master AIC\Traitement du signal\TP2\ImageProcessing\ImageProcessing\TP4\output\house_sharpened_5.jpg"/>
                   <wp:cNvGraphicFramePr>
                     <a:graphicFrameLocks xmlns:a="http://schemas.openxmlformats.org/drawingml/2006/main" noChangeAspect="1"/>
                   </wp:cNvGraphicFramePr>
@@ -1468,7 +1318,7 @@
                     <a:graphicData uri="http://schemas.openxmlformats.org/drawingml/2006/picture">
                       <pic:pic xmlns:pic="http://schemas.openxmlformats.org/drawingml/2006/picture">
                         <pic:nvPicPr>
-                          <pic:cNvPr id="14" name="Picture" descr="C:\Users\Karim Kouki\Desktop\Master AIC\Traitement du signal\TP2\ImageProcessing\ImageProcessing\TP4\output\house_sharpened_5.jpg"/>
+                          <pic:cNvPr id="14" name="Image13" descr="C:\Users\Karim Kouki\Desktop\Master AIC\Traitement du signal\TP2\ImageProcessing\ImageProcessing\TP4\output\house_sharpened_5.jpg"/>
                           <pic:cNvPicPr>
                             <a:picLocks noChangeAspect="1" noChangeArrowheads="1"/>
                           </pic:cNvPicPr>
@@ -1487,13 +1337,6 @@
                           <a:prstGeom prst="rect">
                             <a:avLst/>
                           </a:prstGeom>
-                          <a:noFill/>
-                          <a:ln w="9525">
-                            <a:noFill/>
-                            <a:miter lim="800000"/>
-                            <a:headEnd/>
-                            <a:tailEnd/>
-                          </a:ln>
                         </pic:spPr>
                       </pic:pic>
                     </a:graphicData>
@@ -1501,16 +1344,15 @@
                 </wp:inline>
               </w:drawing>
             </w:r>
-            <w:r/>
           </w:p>
         </w:tc>
         <w:tc>
           <w:tcPr>
-            <w:tcW w:w="3034" w:type="dxa"/>
+            <w:tcW w:w="3035" w:type="dxa"/>
             <w:tcBorders/>
             <w:shd w:fill="auto" w:val="clear"/>
             <w:tcMar>
-              <w:left w:w="103" w:type="dxa"/>
+              <w:left w:w="98" w:type="dxa"/>
             </w:tcMar>
           </w:tcPr>
           <w:p>
@@ -1519,7 +1361,6 @@
               <w:spacing w:lineRule="auto" w:line="240" w:before="0" w:after="0"/>
               <w:jc w:val="center"/>
               <w:rPr>
-                <w:sz w:val="28"/>
                 <w:sz w:val="28"/>
               </w:rPr>
             </w:pPr>
@@ -1529,7 +1370,7 @@
                 <wp:inline distT="0" distB="0" distL="0" distR="0">
                   <wp:extent cx="1757045" cy="1757045"/>
                   <wp:effectExtent l="0" t="0" r="0" b="0"/>
-                  <wp:docPr id="15" name="Picture" descr="C:\Users\Karim Kouki\Desktop\Master AIC\Traitement du signal\TP2\ImageProcessing\ImageProcessing\TP4\output\house_sharpened_10.jpg"/>
+                  <wp:docPr id="15" name="Image14" descr="C:\Users\Karim Kouki\Desktop\Master AIC\Traitement du signal\TP2\ImageProcessing\ImageProcessing\TP4\output\house_sharpened_10.jpg"/>
                   <wp:cNvGraphicFramePr>
                     <a:graphicFrameLocks xmlns:a="http://schemas.openxmlformats.org/drawingml/2006/main" noChangeAspect="1"/>
                   </wp:cNvGraphicFramePr>
@@ -1537,7 +1378,7 @@
                     <a:graphicData uri="http://schemas.openxmlformats.org/drawingml/2006/picture">
                       <pic:pic xmlns:pic="http://schemas.openxmlformats.org/drawingml/2006/picture">
                         <pic:nvPicPr>
-                          <pic:cNvPr id="15" name="Picture" descr="C:\Users\Karim Kouki\Desktop\Master AIC\Traitement du signal\TP2\ImageProcessing\ImageProcessing\TP4\output\house_sharpened_10.jpg"/>
+                          <pic:cNvPr id="15" name="Image14" descr="C:\Users\Karim Kouki\Desktop\Master AIC\Traitement du signal\TP2\ImageProcessing\ImageProcessing\TP4\output\house_sharpened_10.jpg"/>
                           <pic:cNvPicPr>
                             <a:picLocks noChangeAspect="1" noChangeArrowheads="1"/>
                           </pic:cNvPicPr>
@@ -1556,13 +1397,6 @@
                           <a:prstGeom prst="rect">
                             <a:avLst/>
                           </a:prstGeom>
-                          <a:noFill/>
-                          <a:ln w="9525">
-                            <a:noFill/>
-                            <a:miter lim="800000"/>
-                            <a:headEnd/>
-                            <a:tailEnd/>
-                          </a:ln>
                         </pic:spPr>
                       </pic:pic>
                     </a:graphicData>
@@ -1570,7 +1404,6 @@
                 </wp:inline>
               </w:drawing>
             </w:r>
-            <w:r/>
           </w:p>
         </w:tc>
       </w:tr>
@@ -1578,11 +1411,11 @@
         <w:trPr/>
         <w:tc>
           <w:tcPr>
-            <w:tcW w:w="2954" w:type="dxa"/>
+            <w:tcW w:w="2953" w:type="dxa"/>
             <w:tcBorders/>
             <w:shd w:fill="auto" w:val="clear"/>
             <w:tcMar>
-              <w:left w:w="103" w:type="dxa"/>
+              <w:left w:w="98" w:type="dxa"/>
             </w:tcMar>
           </w:tcPr>
           <w:p>
@@ -1591,36 +1424,36 @@
               <w:spacing w:lineRule="auto" w:line="240" w:before="0" w:after="0"/>
               <w:rPr>
                 <w:sz w:val="24"/>
+              </w:rPr>
+            </w:pPr>
+            <w:r>
+              <w:rPr>
                 <w:sz w:val="24"/>
               </w:rPr>
-            </w:pPr>
-            <w:r>
-              <w:rPr>
-                <w:sz w:val="24"/>
-              </w:rPr>
               <w:t>Nombre d’itérations = 3</w:t>
             </w:r>
-            <w:r/>
           </w:p>
           <w:p>
             <w:pPr>
               <w:pStyle w:val="Normal"/>
               <w:spacing w:lineRule="auto" w:line="240" w:before="0" w:after="0"/>
               <w:rPr>
-                <w:sz w:val="28"/>
+                <w:rFonts w:ascii="Calibri" w:hAnsi="Calibri" w:eastAsia="Calibri" w:cs="" w:asciiTheme="minorHAnsi" w:cstheme="minorBidi" w:eastAsiaTheme="minorHAnsi" w:hAnsiTheme="minorHAnsi"/>
+                <w:color w:val="00000A"/>
                 <w:sz w:val="28"/>
                 <w:szCs w:val="22"/>
-                <w:rFonts w:ascii="Calibri" w:hAnsi="Calibri" w:eastAsia="Calibri" w:cs="" w:asciiTheme="minorHAnsi" w:cstheme="minorBidi" w:eastAsiaTheme="minorHAnsi" w:hAnsiTheme="minorHAnsi"/>
-                <w:color w:val="00000A"/>
-                <w:lang w:val="fr-FR" w:eastAsia="en-US" w:bidi="ar-SA"/>
-              </w:rPr>
-            </w:pPr>
-            <w:r>
-              <w:rPr>
+                <w:lang w:val="fr-FR" w:eastAsia="en-US" w:bidi="ar-SA"/>
+              </w:rPr>
+            </w:pPr>
+            <w:r>
+              <w:rPr>
+                <w:rFonts w:eastAsia="Calibri" w:cs="" w:cstheme="minorBidi" w:eastAsiaTheme="minorHAnsi"/>
+                <w:color w:val="00000A"/>
                 <w:sz w:val="28"/>
-              </w:rPr>
-            </w:r>
-            <w:r/>
+                <w:szCs w:val="22"/>
+                <w:lang w:val="fr-FR" w:eastAsia="en-US" w:bidi="ar-SA"/>
+              </w:rPr>
+            </w:r>
           </w:p>
         </w:tc>
         <w:tc>
@@ -1629,7 +1462,7 @@
             <w:tcBorders/>
             <w:shd w:fill="auto" w:val="clear"/>
             <w:tcMar>
-              <w:left w:w="103" w:type="dxa"/>
+              <w:left w:w="98" w:type="dxa"/>
             </w:tcMar>
           </w:tcPr>
           <w:p>
@@ -1638,45 +1471,45 @@
               <w:spacing w:lineRule="auto" w:line="240" w:before="0" w:after="0"/>
               <w:rPr>
                 <w:sz w:val="24"/>
+              </w:rPr>
+            </w:pPr>
+            <w:r>
+              <w:rPr>
                 <w:sz w:val="24"/>
               </w:rPr>
-            </w:pPr>
-            <w:r>
-              <w:rPr>
-                <w:sz w:val="24"/>
-              </w:rPr>
               <w:t>Nombre d’itérations = 5</w:t>
             </w:r>
-            <w:r/>
           </w:p>
           <w:p>
             <w:pPr>
               <w:pStyle w:val="Normal"/>
               <w:spacing w:lineRule="auto" w:line="240" w:before="0" w:after="0"/>
               <w:rPr>
-                <w:sz w:val="28"/>
+                <w:rFonts w:ascii="Calibri" w:hAnsi="Calibri" w:eastAsia="Calibri" w:cs="" w:asciiTheme="minorHAnsi" w:cstheme="minorBidi" w:eastAsiaTheme="minorHAnsi" w:hAnsiTheme="minorHAnsi"/>
+                <w:color w:val="00000A"/>
                 <w:sz w:val="28"/>
                 <w:szCs w:val="22"/>
-                <w:rFonts w:ascii="Calibri" w:hAnsi="Calibri" w:eastAsia="Calibri" w:cs="" w:asciiTheme="minorHAnsi" w:cstheme="minorBidi" w:eastAsiaTheme="minorHAnsi" w:hAnsiTheme="minorHAnsi"/>
-                <w:color w:val="00000A"/>
-                <w:lang w:val="fr-FR" w:eastAsia="en-US" w:bidi="ar-SA"/>
-              </w:rPr>
-            </w:pPr>
-            <w:r>
-              <w:rPr>
+                <w:lang w:val="fr-FR" w:eastAsia="en-US" w:bidi="ar-SA"/>
+              </w:rPr>
+            </w:pPr>
+            <w:r>
+              <w:rPr>
+                <w:rFonts w:eastAsia="Calibri" w:cs="" w:cstheme="minorBidi" w:eastAsiaTheme="minorHAnsi"/>
+                <w:color w:val="00000A"/>
                 <w:sz w:val="28"/>
-              </w:rPr>
-            </w:r>
-            <w:r/>
+                <w:szCs w:val="22"/>
+                <w:lang w:val="fr-FR" w:eastAsia="en-US" w:bidi="ar-SA"/>
+              </w:rPr>
+            </w:r>
           </w:p>
         </w:tc>
         <w:tc>
           <w:tcPr>
-            <w:tcW w:w="3034" w:type="dxa"/>
+            <w:tcW w:w="3035" w:type="dxa"/>
             <w:tcBorders/>
             <w:shd w:fill="auto" w:val="clear"/>
             <w:tcMar>
-              <w:left w:w="103" w:type="dxa"/>
+              <w:left w:w="98" w:type="dxa"/>
             </w:tcMar>
           </w:tcPr>
           <w:p>
@@ -1685,36 +1518,36 @@
               <w:spacing w:lineRule="auto" w:line="240" w:before="0" w:after="0"/>
               <w:rPr>
                 <w:sz w:val="24"/>
+              </w:rPr>
+            </w:pPr>
+            <w:r>
+              <w:rPr>
                 <w:sz w:val="24"/>
               </w:rPr>
-            </w:pPr>
-            <w:r>
-              <w:rPr>
-                <w:sz w:val="24"/>
-              </w:rPr>
               <w:t>Nombre d’itérations = 10</w:t>
             </w:r>
-            <w:r/>
           </w:p>
           <w:p>
             <w:pPr>
               <w:pStyle w:val="Normal"/>
               <w:spacing w:lineRule="auto" w:line="240" w:before="0" w:after="0"/>
               <w:rPr>
-                <w:sz w:val="28"/>
+                <w:rFonts w:ascii="Calibri" w:hAnsi="Calibri" w:eastAsia="Calibri" w:cs="" w:asciiTheme="minorHAnsi" w:cstheme="minorBidi" w:eastAsiaTheme="minorHAnsi" w:hAnsiTheme="minorHAnsi"/>
+                <w:color w:val="00000A"/>
                 <w:sz w:val="28"/>
                 <w:szCs w:val="22"/>
-                <w:rFonts w:ascii="Calibri" w:hAnsi="Calibri" w:eastAsia="Calibri" w:cs="" w:asciiTheme="minorHAnsi" w:cstheme="minorBidi" w:eastAsiaTheme="minorHAnsi" w:hAnsiTheme="minorHAnsi"/>
-                <w:color w:val="00000A"/>
-                <w:lang w:val="fr-FR" w:eastAsia="en-US" w:bidi="ar-SA"/>
-              </w:rPr>
-            </w:pPr>
-            <w:r>
-              <w:rPr>
+                <w:lang w:val="fr-FR" w:eastAsia="en-US" w:bidi="ar-SA"/>
+              </w:rPr>
+            </w:pPr>
+            <w:r>
+              <w:rPr>
+                <w:rFonts w:eastAsia="Calibri" w:cs="" w:cstheme="minorBidi" w:eastAsiaTheme="minorHAnsi"/>
+                <w:color w:val="00000A"/>
                 <w:sz w:val="28"/>
-              </w:rPr>
-            </w:r>
-            <w:r/>
+                <w:szCs w:val="22"/>
+                <w:lang w:val="fr-FR" w:eastAsia="en-US" w:bidi="ar-SA"/>
+              </w:rPr>
+            </w:r>
           </w:p>
         </w:tc>
       </w:tr>
@@ -1723,31 +1556,35 @@
       <w:pPr>
         <w:pStyle w:val="Normal"/>
         <w:rPr>
-          <w:sz w:val="22"/>
+          <w:rFonts w:ascii="Calibri" w:hAnsi="Calibri" w:eastAsia="Calibri" w:cs="" w:asciiTheme="minorHAnsi" w:cstheme="minorBidi" w:eastAsiaTheme="minorHAnsi" w:hAnsiTheme="minorHAnsi"/>
+          <w:color w:val="00000A"/>
           <w:sz w:val="22"/>
           <w:szCs w:val="22"/>
-          <w:rFonts w:ascii="Calibri" w:hAnsi="Calibri" w:eastAsia="Calibri" w:cs="" w:asciiTheme="minorHAnsi" w:cstheme="minorBidi" w:eastAsiaTheme="minorHAnsi" w:hAnsiTheme="minorHAnsi"/>
-          <w:color w:val="00000A"/>
           <w:lang w:val="fr-FR" w:eastAsia="en-US" w:bidi="ar-SA"/>
         </w:rPr>
       </w:pPr>
       <w:r>
-        <w:rPr/>
+        <w:rPr>
+          <w:rFonts w:eastAsia="Calibri" w:cs="" w:cstheme="minorBidi" w:eastAsiaTheme="minorHAnsi"/>
+          <w:color w:val="00000A"/>
+          <w:sz w:val="22"/>
+          <w:szCs w:val="22"/>
+          <w:lang w:val="fr-FR" w:eastAsia="en-US" w:bidi="ar-SA"/>
+        </w:rPr>
       </w:r>
-      <w:r/>
     </w:p>
     <w:tbl>
       <w:tblPr>
         <w:tblW w:w="9072" w:type="dxa"/>
         <w:jc w:val="left"/>
-        <w:tblInd w:w="53" w:type="dxa"/>
+        <w:tblInd w:w="50" w:type="dxa"/>
         <w:tblBorders>
           <w:top w:val="single" w:sz="2" w:space="0" w:color="000001"/>
           <w:left w:val="single" w:sz="2" w:space="0" w:color="000001"/>
         </w:tblBorders>
         <w:tblCellMar>
           <w:top w:w="55" w:type="dxa"/>
-          <w:left w:w="51" w:type="dxa"/>
+          <w:left w:w="48" w:type="dxa"/>
           <w:bottom w:w="55" w:type="dxa"/>
           <w:right w:w="55" w:type="dxa"/>
         </w:tblCellMar>
@@ -1770,7 +1607,7 @@
             </w:tcBorders>
             <w:shd w:fill="auto" w:val="clear"/>
             <w:tcMar>
-              <w:left w:w="51" w:type="dxa"/>
+              <w:left w:w="48" w:type="dxa"/>
             </w:tcMar>
           </w:tcPr>
           <w:p>
@@ -1778,18 +1615,23 @@
               <w:pStyle w:val="TableContents"/>
               <w:spacing w:before="0" w:after="200"/>
               <w:rPr>
-                <w:sz w:val="22"/>
+                <w:rFonts w:ascii="Calibri" w:hAnsi="Calibri" w:eastAsia="Calibri" w:cs="" w:asciiTheme="minorHAnsi" w:cstheme="minorBidi" w:eastAsiaTheme="minorHAnsi" w:hAnsiTheme="minorHAnsi"/>
+                <w:color w:val="00000A"/>
                 <w:sz w:val="22"/>
                 <w:szCs w:val="22"/>
-                <w:rFonts w:ascii="Calibri" w:hAnsi="Calibri" w:eastAsia="Calibri" w:cs="" w:asciiTheme="minorHAnsi" w:cstheme="minorBidi" w:eastAsiaTheme="minorHAnsi" w:hAnsiTheme="minorHAnsi"/>
-                <w:color w:val="00000A"/>
-                <w:lang w:val="fr-FR" w:eastAsia="en-US" w:bidi="ar-SA"/>
-              </w:rPr>
-            </w:pPr>
-            <w:r>
-              <w:rPr/>
+                <w:lang w:val="fr-FR" w:eastAsia="en-US" w:bidi="ar-SA"/>
+              </w:rPr>
+            </w:pPr>
+            <w:r>
+              <w:rPr>
+                <w:rFonts w:eastAsia="Calibri" w:cs="" w:cstheme="minorBidi" w:eastAsiaTheme="minorHAnsi"/>
+                <w:color w:val="00000A"/>
+                <w:sz w:val="22"/>
+                <w:szCs w:val="22"/>
+                <w:lang w:val="fr-FR" w:eastAsia="en-US" w:bidi="ar-SA"/>
+              </w:rPr>
               <w:drawing>
-                <wp:anchor behindDoc="0" distT="0" distB="0" distL="0" distR="0" simplePos="0" locked="0" layoutInCell="1" allowOverlap="1" relativeHeight="17">
+                <wp:anchor behindDoc="0" distT="0" distB="0" distL="0" distR="0" simplePos="0" locked="0" layoutInCell="1" allowOverlap="1" relativeHeight="8">
                   <wp:simplePos x="0" y="0"/>
                   <wp:positionH relativeFrom="column">
                     <wp:align>center</wp:align>
@@ -1800,7 +1642,7 @@
                   <wp:extent cx="1849755" cy="1849755"/>
                   <wp:effectExtent l="0" t="0" r="0" b="0"/>
                   <wp:wrapSquare wrapText="largest"/>
-                  <wp:docPr id="16" name="Picture" descr=""/>
+                  <wp:docPr id="16" name="Image15" descr=""/>
                   <wp:cNvGraphicFramePr>
                     <a:graphicFrameLocks xmlns:a="http://schemas.openxmlformats.org/drawingml/2006/main" noChangeAspect="1"/>
                   </wp:cNvGraphicFramePr>
@@ -1808,7 +1650,7 @@
                     <a:graphicData uri="http://schemas.openxmlformats.org/drawingml/2006/picture">
                       <pic:pic xmlns:pic="http://schemas.openxmlformats.org/drawingml/2006/picture">
                         <pic:nvPicPr>
-                          <pic:cNvPr id="16" name="Picture" descr=""/>
+                          <pic:cNvPr id="16" name="Image15" descr=""/>
                           <pic:cNvPicPr>
                             <a:picLocks noChangeAspect="1" noChangeArrowheads="1"/>
                           </pic:cNvPicPr>
@@ -1827,13 +1669,6 @@
                           <a:prstGeom prst="rect">
                             <a:avLst/>
                           </a:prstGeom>
-                          <a:noFill/>
-                          <a:ln w="9525">
-                            <a:noFill/>
-                            <a:miter lim="800000"/>
-                            <a:headEnd/>
-                            <a:tailEnd/>
-                          </a:ln>
                         </pic:spPr>
                       </pic:pic>
                     </a:graphicData>
@@ -1841,7 +1676,6 @@
                 </wp:anchor>
               </w:drawing>
             </w:r>
-            <w:r/>
           </w:p>
         </w:tc>
         <w:tc>
@@ -1851,24 +1685,32 @@
               <w:top w:val="single" w:sz="2" w:space="0" w:color="000001"/>
             </w:tcBorders>
             <w:shd w:fill="auto" w:val="clear"/>
+            <w:tcMar>
+              <w:left w:w="53" w:type="dxa"/>
+            </w:tcMar>
           </w:tcPr>
           <w:p>
             <w:pPr>
               <w:pStyle w:val="TableContents"/>
               <w:spacing w:before="0" w:after="200"/>
               <w:rPr>
-                <w:sz w:val="22"/>
+                <w:rFonts w:ascii="Calibri" w:hAnsi="Calibri" w:eastAsia="Calibri" w:cs="" w:asciiTheme="minorHAnsi" w:cstheme="minorBidi" w:eastAsiaTheme="minorHAnsi" w:hAnsiTheme="minorHAnsi"/>
+                <w:color w:val="00000A"/>
                 <w:sz w:val="22"/>
                 <w:szCs w:val="22"/>
-                <w:rFonts w:ascii="Calibri" w:hAnsi="Calibri" w:eastAsia="Calibri" w:cs="" w:asciiTheme="minorHAnsi" w:cstheme="minorBidi" w:eastAsiaTheme="minorHAnsi" w:hAnsiTheme="minorHAnsi"/>
-                <w:color w:val="00000A"/>
-                <w:lang w:val="fr-FR" w:eastAsia="en-US" w:bidi="ar-SA"/>
-              </w:rPr>
-            </w:pPr>
-            <w:r>
-              <w:rPr/>
+                <w:lang w:val="fr-FR" w:eastAsia="en-US" w:bidi="ar-SA"/>
+              </w:rPr>
+            </w:pPr>
+            <w:r>
+              <w:rPr>
+                <w:rFonts w:eastAsia="Calibri" w:cs="" w:cstheme="minorBidi" w:eastAsiaTheme="minorHAnsi"/>
+                <w:color w:val="00000A"/>
+                <w:sz w:val="22"/>
+                <w:szCs w:val="22"/>
+                <w:lang w:val="fr-FR" w:eastAsia="en-US" w:bidi="ar-SA"/>
+              </w:rPr>
               <w:drawing>
-                <wp:anchor behindDoc="0" distT="0" distB="0" distL="0" distR="0" simplePos="0" locked="0" layoutInCell="1" allowOverlap="1" relativeHeight="18">
+                <wp:anchor behindDoc="0" distT="0" distB="0" distL="0" distR="0" simplePos="0" locked="0" layoutInCell="1" allowOverlap="1" relativeHeight="9">
                   <wp:simplePos x="0" y="0"/>
                   <wp:positionH relativeFrom="column">
                     <wp:align>center</wp:align>
@@ -1879,7 +1721,7 @@
                   <wp:extent cx="1849755" cy="1849755"/>
                   <wp:effectExtent l="0" t="0" r="0" b="0"/>
                   <wp:wrapSquare wrapText="largest"/>
-                  <wp:docPr id="17" name="Picture" descr=""/>
+                  <wp:docPr id="17" name="Image16" descr=""/>
                   <wp:cNvGraphicFramePr>
                     <a:graphicFrameLocks xmlns:a="http://schemas.openxmlformats.org/drawingml/2006/main" noChangeAspect="1"/>
                   </wp:cNvGraphicFramePr>
@@ -1887,7 +1729,7 @@
                     <a:graphicData uri="http://schemas.openxmlformats.org/drawingml/2006/picture">
                       <pic:pic xmlns:pic="http://schemas.openxmlformats.org/drawingml/2006/picture">
                         <pic:nvPicPr>
-                          <pic:cNvPr id="17" name="Picture" descr=""/>
+                          <pic:cNvPr id="17" name="Image16" descr=""/>
                           <pic:cNvPicPr>
                             <a:picLocks noChangeAspect="1" noChangeArrowheads="1"/>
                           </pic:cNvPicPr>
@@ -1906,13 +1748,6 @@
                           <a:prstGeom prst="rect">
                             <a:avLst/>
                           </a:prstGeom>
-                          <a:noFill/>
-                          <a:ln w="9525">
-                            <a:noFill/>
-                            <a:miter lim="800000"/>
-                            <a:headEnd/>
-                            <a:tailEnd/>
-                          </a:ln>
                         </pic:spPr>
                       </pic:pic>
                     </a:graphicData>
@@ -1920,7 +1755,6 @@
                 </wp:anchor>
               </w:drawing>
             </w:r>
-            <w:r/>
           </w:p>
         </w:tc>
         <w:tc>
@@ -1928,28 +1762,37 @@
             <w:tcW w:w="3024" w:type="dxa"/>
             <w:tcBorders>
               <w:top w:val="single" w:sz="2" w:space="0" w:color="000001"/>
+              <w:left w:val="single" w:sz="2" w:space="0" w:color="000001"/>
               <w:right w:val="single" w:sz="2" w:space="0" w:color="000001"/>
               <w:insideV w:val="single" w:sz="2" w:space="0" w:color="000001"/>
             </w:tcBorders>
             <w:shd w:fill="auto" w:val="clear"/>
+            <w:tcMar>
+              <w:left w:w="50" w:type="dxa"/>
+            </w:tcMar>
           </w:tcPr>
           <w:p>
             <w:pPr>
               <w:pStyle w:val="TableContents"/>
               <w:spacing w:before="0" w:after="200"/>
               <w:rPr>
-                <w:sz w:val="22"/>
+                <w:rFonts w:ascii="Calibri" w:hAnsi="Calibri" w:eastAsia="Calibri" w:cs="" w:asciiTheme="minorHAnsi" w:cstheme="minorBidi" w:eastAsiaTheme="minorHAnsi" w:hAnsiTheme="minorHAnsi"/>
+                <w:color w:val="00000A"/>
                 <w:sz w:val="22"/>
                 <w:szCs w:val="22"/>
-                <w:rFonts w:ascii="Calibri" w:hAnsi="Calibri" w:eastAsia="Calibri" w:cs="" w:asciiTheme="minorHAnsi" w:cstheme="minorBidi" w:eastAsiaTheme="minorHAnsi" w:hAnsiTheme="minorHAnsi"/>
-                <w:color w:val="00000A"/>
-                <w:lang w:val="fr-FR" w:eastAsia="en-US" w:bidi="ar-SA"/>
-              </w:rPr>
-            </w:pPr>
-            <w:r>
-              <w:rPr/>
+                <w:lang w:val="fr-FR" w:eastAsia="en-US" w:bidi="ar-SA"/>
+              </w:rPr>
+            </w:pPr>
+            <w:r>
+              <w:rPr>
+                <w:rFonts w:eastAsia="Calibri" w:cs="" w:cstheme="minorBidi" w:eastAsiaTheme="minorHAnsi"/>
+                <w:color w:val="00000A"/>
+                <w:sz w:val="22"/>
+                <w:szCs w:val="22"/>
+                <w:lang w:val="fr-FR" w:eastAsia="en-US" w:bidi="ar-SA"/>
+              </w:rPr>
               <w:drawing>
-                <wp:anchor behindDoc="0" distT="0" distB="0" distL="0" distR="0" simplePos="0" locked="0" layoutInCell="1" allowOverlap="1" relativeHeight="19">
+                <wp:anchor behindDoc="0" distT="0" distB="0" distL="0" distR="0" simplePos="0" locked="0" layoutInCell="1" allowOverlap="1" relativeHeight="10">
                   <wp:simplePos x="0" y="0"/>
                   <wp:positionH relativeFrom="column">
                     <wp:align>center</wp:align>
@@ -1960,7 +1803,7 @@
                   <wp:extent cx="1849755" cy="1849755"/>
                   <wp:effectExtent l="0" t="0" r="0" b="0"/>
                   <wp:wrapSquare wrapText="largest"/>
-                  <wp:docPr id="18" name="Picture" descr=""/>
+                  <wp:docPr id="18" name="Image17" descr=""/>
                   <wp:cNvGraphicFramePr>
                     <a:graphicFrameLocks xmlns:a="http://schemas.openxmlformats.org/drawingml/2006/main" noChangeAspect="1"/>
                   </wp:cNvGraphicFramePr>
@@ -1968,7 +1811,7 @@
                     <a:graphicData uri="http://schemas.openxmlformats.org/drawingml/2006/picture">
                       <pic:pic xmlns:pic="http://schemas.openxmlformats.org/drawingml/2006/picture">
                         <pic:nvPicPr>
-                          <pic:cNvPr id="18" name="Picture" descr=""/>
+                          <pic:cNvPr id="18" name="Image17" descr=""/>
                           <pic:cNvPicPr>
                             <a:picLocks noChangeAspect="1" noChangeArrowheads="1"/>
                           </pic:cNvPicPr>
@@ -1987,13 +1830,6 @@
                           <a:prstGeom prst="rect">
                             <a:avLst/>
                           </a:prstGeom>
-                          <a:noFill/>
-                          <a:ln w="9525">
-                            <a:noFill/>
-                            <a:miter lim="800000"/>
-                            <a:headEnd/>
-                            <a:tailEnd/>
-                          </a:ln>
                         </pic:spPr>
                       </pic:pic>
                     </a:graphicData>
@@ -2001,7 +1837,6 @@
                 </wp:anchor>
               </w:drawing>
             </w:r>
-            <w:r/>
           </w:p>
         </w:tc>
       </w:tr>
@@ -2014,6 +1849,7 @@
             <w:tcW w:w="9072" w:type="dxa"/>
             <w:gridSpan w:val="3"/>
             <w:tcBorders>
+              <w:top w:val="single" w:sz="2" w:space="0" w:color="000001"/>
               <w:left w:val="single" w:sz="2" w:space="0" w:color="000001"/>
               <w:bottom w:val="single" w:sz="2" w:space="0" w:color="000001"/>
               <w:right w:val="single" w:sz="2" w:space="0" w:color="000001"/>
@@ -2022,27 +1858,27 @@
             </w:tcBorders>
             <w:shd w:fill="auto" w:val="clear"/>
             <w:tcMar>
-              <w:left w:w="51" w:type="dxa"/>
+              <w:left w:w="48" w:type="dxa"/>
             </w:tcMar>
           </w:tcPr>
           <w:p>
             <w:pPr>
               <w:pStyle w:val="TableContents"/>
               <w:spacing w:before="0" w:after="200"/>
-              <w:rPr>
-                <w:sz w:val="22"/>
-                <w:sz w:val="22"/>
-                <w:szCs w:val="22"/>
-                <w:rFonts w:ascii="Calibri" w:hAnsi="Calibri" w:eastAsia="Calibri" w:cs="" w:asciiTheme="minorHAnsi" w:cstheme="minorBidi" w:eastAsiaTheme="minorHAnsi" w:hAnsiTheme="minorHAnsi"/>
-                <w:color w:val="00000A"/>
-                <w:lang w:val="fr-FR" w:eastAsia="en-US" w:bidi="ar-SA"/>
-              </w:rPr>
-            </w:pPr>
-            <w:r>
               <w:rPr/>
-              <w:t>Images bruitées après des laplacians sharpening (epsilon = 0.03) et n = 3, 5 et 10 respectivement.</w:t>
-            </w:r>
-            <w:r/>
+            </w:pPr>
+            <w:r>
+              <w:rPr/>
+              <w:t>Images bruitées après des laplacians sharpening (epsilon = 0.</w:t>
+            </w:r>
+            <w:r>
+              <w:rPr/>
+              <w:t>4</w:t>
+            </w:r>
+            <w:r>
+              <w:rPr/>
+              <w:t>) et n = 3, 5 et 10 respectivement.</w:t>
+            </w:r>
           </w:p>
         </w:tc>
       </w:tr>
@@ -2054,19 +1890,11 @@
         <w:bidi w:val="0"/>
         <w:spacing w:lineRule="auto" w:line="276" w:before="0" w:after="200"/>
         <w:jc w:val="left"/>
-        <w:rPr>
-          <w:sz w:val="22"/>
-          <w:sz w:val="22"/>
-          <w:szCs w:val="22"/>
-          <w:rFonts w:ascii="Calibri" w:hAnsi="Calibri" w:eastAsia="Calibri" w:cs="" w:asciiTheme="minorHAnsi" w:cstheme="minorBidi" w:eastAsiaTheme="minorHAnsi" w:hAnsiTheme="minorHAnsi"/>
-          <w:color w:val="00000A"/>
-          <w:lang w:val="fr-FR" w:eastAsia="en-US" w:bidi="ar-SA"/>
-        </w:rPr>
+        <w:rPr/>
       </w:pPr>
       <w:r>
         <w:rPr/>
       </w:r>
-      <w:r/>
     </w:p>
     <w:sectPr>
       <w:type w:val="nextPage"/>
@@ -2095,144 +1923,144 @@
       <w:pPr/>
     </w:pPrDefault>
   </w:docDefaults>
-  <w:latentStyles w:defQFormat="0" w:count="267" w:defUnhideWhenUsed="1" w:defSemiHidden="1" w:defUIPriority="99" w:defLockedState="0">
-    <w:lsdException w:qFormat="1" w:unhideWhenUsed="0" w:semiHidden="0" w:uiPriority="0" w:name="Normal"/>
-    <w:lsdException w:qFormat="1" w:unhideWhenUsed="0" w:semiHidden="0" w:uiPriority="9" w:name="heading 1"/>
-    <w:lsdException w:qFormat="1" w:uiPriority="9" w:name="heading 2"/>
-    <w:lsdException w:qFormat="1" w:uiPriority="9" w:name="heading 3"/>
-    <w:lsdException w:qFormat="1" w:uiPriority="9" w:name="heading 4"/>
-    <w:lsdException w:qFormat="1" w:uiPriority="9" w:name="heading 5"/>
-    <w:lsdException w:qFormat="1" w:uiPriority="9" w:name="heading 6"/>
-    <w:lsdException w:qFormat="1" w:uiPriority="9" w:name="heading 7"/>
-    <w:lsdException w:qFormat="1" w:uiPriority="9" w:name="heading 8"/>
-    <w:lsdException w:qFormat="1" w:uiPriority="9" w:name="heading 9"/>
-    <w:lsdException w:uiPriority="39" w:name="toc 1"/>
-    <w:lsdException w:uiPriority="39" w:name="toc 2"/>
-    <w:lsdException w:uiPriority="39" w:name="toc 3"/>
-    <w:lsdException w:uiPriority="39" w:name="toc 4"/>
-    <w:lsdException w:uiPriority="39" w:name="toc 5"/>
-    <w:lsdException w:uiPriority="39" w:name="toc 6"/>
-    <w:lsdException w:uiPriority="39" w:name="toc 7"/>
-    <w:lsdException w:uiPriority="39" w:name="toc 8"/>
-    <w:lsdException w:uiPriority="39" w:name="toc 9"/>
-    <w:lsdException w:qFormat="1" w:uiPriority="35" w:name="caption"/>
-    <w:lsdException w:qFormat="1" w:unhideWhenUsed="0" w:semiHidden="0" w:uiPriority="10" w:name="Title"/>
-    <w:lsdException w:uiPriority="1" w:name="Default Paragraph Font"/>
-    <w:lsdException w:qFormat="1" w:unhideWhenUsed="0" w:semiHidden="0" w:uiPriority="11" w:name="Subtitle"/>
-    <w:lsdException w:qFormat="1" w:unhideWhenUsed="0" w:semiHidden="0" w:uiPriority="22" w:name="Strong"/>
-    <w:lsdException w:qFormat="1" w:unhideWhenUsed="0" w:semiHidden="0" w:uiPriority="20" w:name="Emphasis"/>
-    <w:lsdException w:unhideWhenUsed="0" w:semiHidden="0" w:uiPriority="59" w:name="Table Grid"/>
-    <w:lsdException w:unhideWhenUsed="0" w:name="Placeholder Text"/>
-    <w:lsdException w:qFormat="1" w:unhideWhenUsed="0" w:semiHidden="0" w:uiPriority="1" w:name="No Spacing"/>
-    <w:lsdException w:unhideWhenUsed="0" w:semiHidden="0" w:uiPriority="60" w:name="Light Shading"/>
-    <w:lsdException w:unhideWhenUsed="0" w:semiHidden="0" w:uiPriority="61" w:name="Light List"/>
-    <w:lsdException w:unhideWhenUsed="0" w:semiHidden="0" w:uiPriority="62" w:name="Light Grid"/>
-    <w:lsdException w:unhideWhenUsed="0" w:semiHidden="0" w:uiPriority="63" w:name="Medium Shading 1"/>
-    <w:lsdException w:unhideWhenUsed="0" w:semiHidden="0" w:uiPriority="64" w:name="Medium Shading 2"/>
-    <w:lsdException w:unhideWhenUsed="0" w:semiHidden="0" w:uiPriority="65" w:name="Medium List 1"/>
-    <w:lsdException w:unhideWhenUsed="0" w:semiHidden="0" w:uiPriority="66" w:name="Medium List 2"/>
-    <w:lsdException w:unhideWhenUsed="0" w:semiHidden="0" w:uiPriority="67" w:name="Medium Grid 1"/>
-    <w:lsdException w:unhideWhenUsed="0" w:semiHidden="0" w:uiPriority="68" w:name="Medium Grid 2"/>
-    <w:lsdException w:unhideWhenUsed="0" w:semiHidden="0" w:uiPriority="69" w:name="Medium Grid 3"/>
-    <w:lsdException w:unhideWhenUsed="0" w:semiHidden="0" w:uiPriority="70" w:name="Dark List"/>
-    <w:lsdException w:unhideWhenUsed="0" w:semiHidden="0" w:uiPriority="71" w:name="Colorful Shading"/>
-    <w:lsdException w:unhideWhenUsed="0" w:semiHidden="0" w:uiPriority="72" w:name="Colorful List"/>
-    <w:lsdException w:unhideWhenUsed="0" w:semiHidden="0" w:uiPriority="73" w:name="Colorful Grid"/>
-    <w:lsdException w:unhideWhenUsed="0" w:semiHidden="0" w:uiPriority="60" w:name="Light Shading Accent 1"/>
-    <w:lsdException w:unhideWhenUsed="0" w:semiHidden="0" w:uiPriority="61" w:name="Light List Accent 1"/>
-    <w:lsdException w:unhideWhenUsed="0" w:semiHidden="0" w:uiPriority="62" w:name="Light Grid Accent 1"/>
-    <w:lsdException w:unhideWhenUsed="0" w:semiHidden="0" w:uiPriority="63" w:name="Medium Shading 1 Accent 1"/>
-    <w:lsdException w:unhideWhenUsed="0" w:semiHidden="0" w:uiPriority="64" w:name="Medium Shading 2 Accent 1"/>
-    <w:lsdException w:unhideWhenUsed="0" w:semiHidden="0" w:uiPriority="65" w:name="Medium List 1 Accent 1"/>
-    <w:lsdException w:unhideWhenUsed="0" w:name="Revision"/>
-    <w:lsdException w:qFormat="1" w:unhideWhenUsed="0" w:semiHidden="0" w:uiPriority="34" w:name="List Paragraph"/>
-    <w:lsdException w:qFormat="1" w:unhideWhenUsed="0" w:semiHidden="0" w:uiPriority="29" w:name="Quote"/>
-    <w:lsdException w:qFormat="1" w:unhideWhenUsed="0" w:semiHidden="0" w:uiPriority="30" w:name="Intense Quote"/>
-    <w:lsdException w:unhideWhenUsed="0" w:semiHidden="0" w:uiPriority="66" w:name="Medium List 2 Accent 1"/>
-    <w:lsdException w:unhideWhenUsed="0" w:semiHidden="0" w:uiPriority="67" w:name="Medium Grid 1 Accent 1"/>
-    <w:lsdException w:unhideWhenUsed="0" w:semiHidden="0" w:uiPriority="68" w:name="Medium Grid 2 Accent 1"/>
-    <w:lsdException w:unhideWhenUsed="0" w:semiHidden="0" w:uiPriority="69" w:name="Medium Grid 3 Accent 1"/>
-    <w:lsdException w:unhideWhenUsed="0" w:semiHidden="0" w:uiPriority="70" w:name="Dark List Accent 1"/>
-    <w:lsdException w:unhideWhenUsed="0" w:semiHidden="0" w:uiPriority="71" w:name="Colorful Shading Accent 1"/>
-    <w:lsdException w:unhideWhenUsed="0" w:semiHidden="0" w:uiPriority="72" w:name="Colorful List Accent 1"/>
-    <w:lsdException w:unhideWhenUsed="0" w:semiHidden="0" w:uiPriority="73" w:name="Colorful Grid Accent 1"/>
-    <w:lsdException w:unhideWhenUsed="0" w:semiHidden="0" w:uiPriority="60" w:name="Light Shading Accent 2"/>
-    <w:lsdException w:unhideWhenUsed="0" w:semiHidden="0" w:uiPriority="61" w:name="Light List Accent 2"/>
-    <w:lsdException w:unhideWhenUsed="0" w:semiHidden="0" w:uiPriority="62" w:name="Light Grid Accent 2"/>
-    <w:lsdException w:unhideWhenUsed="0" w:semiHidden="0" w:uiPriority="63" w:name="Medium Shading 1 Accent 2"/>
-    <w:lsdException w:unhideWhenUsed="0" w:semiHidden="0" w:uiPriority="64" w:name="Medium Shading 2 Accent 2"/>
-    <w:lsdException w:unhideWhenUsed="0" w:semiHidden="0" w:uiPriority="65" w:name="Medium List 1 Accent 2"/>
-    <w:lsdException w:unhideWhenUsed="0" w:semiHidden="0" w:uiPriority="66" w:name="Medium List 2 Accent 2"/>
-    <w:lsdException w:unhideWhenUsed="0" w:semiHidden="0" w:uiPriority="67" w:name="Medium Grid 1 Accent 2"/>
-    <w:lsdException w:unhideWhenUsed="0" w:semiHidden="0" w:uiPriority="68" w:name="Medium Grid 2 Accent 2"/>
-    <w:lsdException w:unhideWhenUsed="0" w:semiHidden="0" w:uiPriority="69" w:name="Medium Grid 3 Accent 2"/>
-    <w:lsdException w:unhideWhenUsed="0" w:semiHidden="0" w:uiPriority="70" w:name="Dark List Accent 2"/>
-    <w:lsdException w:unhideWhenUsed="0" w:semiHidden="0" w:uiPriority="71" w:name="Colorful Shading Accent 2"/>
-    <w:lsdException w:unhideWhenUsed="0" w:semiHidden="0" w:uiPriority="72" w:name="Colorful List Accent 2"/>
-    <w:lsdException w:unhideWhenUsed="0" w:semiHidden="0" w:uiPriority="73" w:name="Colorful Grid Accent 2"/>
-    <w:lsdException w:unhideWhenUsed="0" w:semiHidden="0" w:uiPriority="60" w:name="Light Shading Accent 3"/>
-    <w:lsdException w:unhideWhenUsed="0" w:semiHidden="0" w:uiPriority="61" w:name="Light List Accent 3"/>
-    <w:lsdException w:unhideWhenUsed="0" w:semiHidden="0" w:uiPriority="62" w:name="Light Grid Accent 3"/>
-    <w:lsdException w:unhideWhenUsed="0" w:semiHidden="0" w:uiPriority="63" w:name="Medium Shading 1 Accent 3"/>
-    <w:lsdException w:unhideWhenUsed="0" w:semiHidden="0" w:uiPriority="64" w:name="Medium Shading 2 Accent 3"/>
-    <w:lsdException w:unhideWhenUsed="0" w:semiHidden="0" w:uiPriority="65" w:name="Medium List 1 Accent 3"/>
-    <w:lsdException w:unhideWhenUsed="0" w:semiHidden="0" w:uiPriority="66" w:name="Medium List 2 Accent 3"/>
-    <w:lsdException w:unhideWhenUsed="0" w:semiHidden="0" w:uiPriority="67" w:name="Medium Grid 1 Accent 3"/>
-    <w:lsdException w:unhideWhenUsed="0" w:semiHidden="0" w:uiPriority="68" w:name="Medium Grid 2 Accent 3"/>
-    <w:lsdException w:unhideWhenUsed="0" w:semiHidden="0" w:uiPriority="69" w:name="Medium Grid 3 Accent 3"/>
-    <w:lsdException w:unhideWhenUsed="0" w:semiHidden="0" w:uiPriority="70" w:name="Dark List Accent 3"/>
-    <w:lsdException w:unhideWhenUsed="0" w:semiHidden="0" w:uiPriority="71" w:name="Colorful Shading Accent 3"/>
-    <w:lsdException w:unhideWhenUsed="0" w:semiHidden="0" w:uiPriority="72" w:name="Colorful List Accent 3"/>
-    <w:lsdException w:unhideWhenUsed="0" w:semiHidden="0" w:uiPriority="73" w:name="Colorful Grid Accent 3"/>
-    <w:lsdException w:unhideWhenUsed="0" w:semiHidden="0" w:uiPriority="60" w:name="Light Shading Accent 4"/>
-    <w:lsdException w:unhideWhenUsed="0" w:semiHidden="0" w:uiPriority="61" w:name="Light List Accent 4"/>
-    <w:lsdException w:unhideWhenUsed="0" w:semiHidden="0" w:uiPriority="62" w:name="Light Grid Accent 4"/>
-    <w:lsdException w:unhideWhenUsed="0" w:semiHidden="0" w:uiPriority="63" w:name="Medium Shading 1 Accent 4"/>
-    <w:lsdException w:unhideWhenUsed="0" w:semiHidden="0" w:uiPriority="64" w:name="Medium Shading 2 Accent 4"/>
-    <w:lsdException w:unhideWhenUsed="0" w:semiHidden="0" w:uiPriority="65" w:name="Medium List 1 Accent 4"/>
-    <w:lsdException w:unhideWhenUsed="0" w:semiHidden="0" w:uiPriority="66" w:name="Medium List 2 Accent 4"/>
-    <w:lsdException w:unhideWhenUsed="0" w:semiHidden="0" w:uiPriority="67" w:name="Medium Grid 1 Accent 4"/>
-    <w:lsdException w:unhideWhenUsed="0" w:semiHidden="0" w:uiPriority="68" w:name="Medium Grid 2 Accent 4"/>
-    <w:lsdException w:unhideWhenUsed="0" w:semiHidden="0" w:uiPriority="69" w:name="Medium Grid 3 Accent 4"/>
-    <w:lsdException w:unhideWhenUsed="0" w:semiHidden="0" w:uiPriority="70" w:name="Dark List Accent 4"/>
-    <w:lsdException w:unhideWhenUsed="0" w:semiHidden="0" w:uiPriority="71" w:name="Colorful Shading Accent 4"/>
-    <w:lsdException w:unhideWhenUsed="0" w:semiHidden="0" w:uiPriority="72" w:name="Colorful List Accent 4"/>
-    <w:lsdException w:unhideWhenUsed="0" w:semiHidden="0" w:uiPriority="73" w:name="Colorful Grid Accent 4"/>
-    <w:lsdException w:unhideWhenUsed="0" w:semiHidden="0" w:uiPriority="60" w:name="Light Shading Accent 5"/>
-    <w:lsdException w:unhideWhenUsed="0" w:semiHidden="0" w:uiPriority="61" w:name="Light List Accent 5"/>
-    <w:lsdException w:unhideWhenUsed="0" w:semiHidden="0" w:uiPriority="62" w:name="Light Grid Accent 5"/>
-    <w:lsdException w:unhideWhenUsed="0" w:semiHidden="0" w:uiPriority="63" w:name="Medium Shading 1 Accent 5"/>
-    <w:lsdException w:unhideWhenUsed="0" w:semiHidden="0" w:uiPriority="64" w:name="Medium Shading 2 Accent 5"/>
-    <w:lsdException w:unhideWhenUsed="0" w:semiHidden="0" w:uiPriority="65" w:name="Medium List 1 Accent 5"/>
-    <w:lsdException w:unhideWhenUsed="0" w:semiHidden="0" w:uiPriority="66" w:name="Medium List 2 Accent 5"/>
-    <w:lsdException w:unhideWhenUsed="0" w:semiHidden="0" w:uiPriority="67" w:name="Medium Grid 1 Accent 5"/>
-    <w:lsdException w:unhideWhenUsed="0" w:semiHidden="0" w:uiPriority="68" w:name="Medium Grid 2 Accent 5"/>
-    <w:lsdException w:unhideWhenUsed="0" w:semiHidden="0" w:uiPriority="69" w:name="Medium Grid 3 Accent 5"/>
-    <w:lsdException w:unhideWhenUsed="0" w:semiHidden="0" w:uiPriority="70" w:name="Dark List Accent 5"/>
-    <w:lsdException w:unhideWhenUsed="0" w:semiHidden="0" w:uiPriority="71" w:name="Colorful Shading Accent 5"/>
-    <w:lsdException w:unhideWhenUsed="0" w:semiHidden="0" w:uiPriority="72" w:name="Colorful List Accent 5"/>
-    <w:lsdException w:unhideWhenUsed="0" w:semiHidden="0" w:uiPriority="73" w:name="Colorful Grid Accent 5"/>
-    <w:lsdException w:unhideWhenUsed="0" w:semiHidden="0" w:uiPriority="60" w:name="Light Shading Accent 6"/>
-    <w:lsdException w:unhideWhenUsed="0" w:semiHidden="0" w:uiPriority="61" w:name="Light List Accent 6"/>
-    <w:lsdException w:unhideWhenUsed="0" w:semiHidden="0" w:uiPriority="62" w:name="Light Grid Accent 6"/>
-    <w:lsdException w:unhideWhenUsed="0" w:semiHidden="0" w:uiPriority="63" w:name="Medium Shading 1 Accent 6"/>
-    <w:lsdException w:unhideWhenUsed="0" w:semiHidden="0" w:uiPriority="64" w:name="Medium Shading 2 Accent 6"/>
-    <w:lsdException w:unhideWhenUsed="0" w:semiHidden="0" w:uiPriority="65" w:name="Medium List 1 Accent 6"/>
-    <w:lsdException w:unhideWhenUsed="0" w:semiHidden="0" w:uiPriority="66" w:name="Medium List 2 Accent 6"/>
-    <w:lsdException w:unhideWhenUsed="0" w:semiHidden="0" w:uiPriority="67" w:name="Medium Grid 1 Accent 6"/>
-    <w:lsdException w:unhideWhenUsed="0" w:semiHidden="0" w:uiPriority="68" w:name="Medium Grid 2 Accent 6"/>
-    <w:lsdException w:unhideWhenUsed="0" w:semiHidden="0" w:uiPriority="69" w:name="Medium Grid 3 Accent 6"/>
-    <w:lsdException w:unhideWhenUsed="0" w:semiHidden="0" w:uiPriority="70" w:name="Dark List Accent 6"/>
-    <w:lsdException w:unhideWhenUsed="0" w:semiHidden="0" w:uiPriority="71" w:name="Colorful Shading Accent 6"/>
-    <w:lsdException w:unhideWhenUsed="0" w:semiHidden="0" w:uiPriority="72" w:name="Colorful List Accent 6"/>
-    <w:lsdException w:unhideWhenUsed="0" w:semiHidden="0" w:uiPriority="73" w:name="Colorful Grid Accent 6"/>
-    <w:lsdException w:qFormat="1" w:unhideWhenUsed="0" w:semiHidden="0" w:uiPriority="19" w:name="Subtle Emphasis"/>
-    <w:lsdException w:qFormat="1" w:unhideWhenUsed="0" w:semiHidden="0" w:uiPriority="21" w:name="Intense Emphasis"/>
-    <w:lsdException w:qFormat="1" w:unhideWhenUsed="0" w:semiHidden="0" w:uiPriority="31" w:name="Subtle Reference"/>
-    <w:lsdException w:qFormat="1" w:unhideWhenUsed="0" w:semiHidden="0" w:uiPriority="32" w:name="Intense Reference"/>
-    <w:lsdException w:qFormat="1" w:unhideWhenUsed="0" w:semiHidden="0" w:uiPriority="33" w:name="Book Title"/>
-    <w:lsdException w:uiPriority="37" w:name="Bibliography"/>
-    <w:lsdException w:qFormat="1" w:uiPriority="39" w:name="TOC Heading"/>
+  <w:latentStyles w:defLockedState="0" w:defUIPriority="99" w:defSemiHidden="1" w:defUnhideWhenUsed="1" w:defQFormat="0" w:count="267">
+    <w:lsdException w:name="Normal" w:uiPriority="0" w:semiHidden="0" w:unhideWhenUsed="0" w:qFormat="1"/>
+    <w:lsdException w:name="heading 1" w:uiPriority="9" w:semiHidden="0" w:unhideWhenUsed="0" w:qFormat="1"/>
+    <w:lsdException w:name="heading 2" w:uiPriority="9" w:qFormat="1"/>
+    <w:lsdException w:name="heading 3" w:uiPriority="9" w:qFormat="1"/>
+    <w:lsdException w:name="heading 4" w:uiPriority="9" w:qFormat="1"/>
+    <w:lsdException w:name="heading 5" w:uiPriority="9" w:qFormat="1"/>
+    <w:lsdException w:name="heading 6" w:uiPriority="9" w:qFormat="1"/>
+    <w:lsdException w:name="heading 7" w:uiPriority="9" w:qFormat="1"/>
+    <w:lsdException w:name="heading 8" w:uiPriority="9" w:qFormat="1"/>
+    <w:lsdException w:name="heading 9" w:uiPriority="9" w:qFormat="1"/>
+    <w:lsdException w:name="toc 1" w:uiPriority="39"/>
+    <w:lsdException w:name="toc 2" w:uiPriority="39"/>
+    <w:lsdException w:name="toc 3" w:uiPriority="39"/>
+    <w:lsdException w:name="toc 4" w:uiPriority="39"/>
+    <w:lsdException w:name="toc 5" w:uiPriority="39"/>
+    <w:lsdException w:name="toc 6" w:uiPriority="39"/>
+    <w:lsdException w:name="toc 7" w:uiPriority="39"/>
+    <w:lsdException w:name="toc 8" w:uiPriority="39"/>
+    <w:lsdException w:name="toc 9" w:uiPriority="39"/>
+    <w:lsdException w:name="caption" w:uiPriority="35" w:qFormat="1"/>
+    <w:lsdException w:name="Title" w:uiPriority="10" w:semiHidden="0" w:unhideWhenUsed="0" w:qFormat="1"/>
+    <w:lsdException w:name="Default Paragraph Font" w:uiPriority="1"/>
+    <w:lsdException w:name="Subtitle" w:uiPriority="11" w:semiHidden="0" w:unhideWhenUsed="0" w:qFormat="1"/>
+    <w:lsdException w:name="Strong" w:uiPriority="22" w:semiHidden="0" w:unhideWhenUsed="0" w:qFormat="1"/>
+    <w:lsdException w:name="Emphasis" w:uiPriority="20" w:semiHidden="0" w:unhideWhenUsed="0" w:qFormat="1"/>
+    <w:lsdException w:name="Table Grid" w:uiPriority="59" w:semiHidden="0" w:unhideWhenUsed="0"/>
+    <w:lsdException w:name="Placeholder Text" w:unhideWhenUsed="0"/>
+    <w:lsdException w:name="No Spacing" w:uiPriority="1" w:semiHidden="0" w:unhideWhenUsed="0" w:qFormat="1"/>
+    <w:lsdException w:name="Light Shading" w:uiPriority="60" w:semiHidden="0" w:unhideWhenUsed="0"/>
+    <w:lsdException w:name="Light List" w:uiPriority="61" w:semiHidden="0" w:unhideWhenUsed="0"/>
+    <w:lsdException w:name="Light Grid" w:uiPriority="62" w:semiHidden="0" w:unhideWhenUsed="0"/>
+    <w:lsdException w:name="Medium Shading 1" w:uiPriority="63" w:semiHidden="0" w:unhideWhenUsed="0"/>
+    <w:lsdException w:name="Medium Shading 2" w:uiPriority="64" w:semiHidden="0" w:unhideWhenUsed="0"/>
+    <w:lsdException w:name="Medium List 1" w:uiPriority="65" w:semiHidden="0" w:unhideWhenUsed="0"/>
+    <w:lsdException w:name="Medium List 2" w:uiPriority="66" w:semiHidden="0" w:unhideWhenUsed="0"/>
+    <w:lsdException w:name="Medium Grid 1" w:uiPriority="67" w:semiHidden="0" w:unhideWhenUsed="0"/>
+    <w:lsdException w:name="Medium Grid 2" w:uiPriority="68" w:semiHidden="0" w:unhideWhenUsed="0"/>
+    <w:lsdException w:name="Medium Grid 3" w:uiPriority="69" w:semiHidden="0" w:unhideWhenUsed="0"/>
+    <w:lsdException w:name="Dark List" w:uiPriority="70" w:semiHidden="0" w:unhideWhenUsed="0"/>
+    <w:lsdException w:name="Colorful Shading" w:uiPriority="71" w:semiHidden="0" w:unhideWhenUsed="0"/>
+    <w:lsdException w:name="Colorful List" w:uiPriority="72" w:semiHidden="0" w:unhideWhenUsed="0"/>
+    <w:lsdException w:name="Colorful Grid" w:uiPriority="73" w:semiHidden="0" w:unhideWhenUsed="0"/>
+    <w:lsdException w:name="Light Shading Accent 1" w:uiPriority="60" w:semiHidden="0" w:unhideWhenUsed="0"/>
+    <w:lsdException w:name="Light List Accent 1" w:uiPriority="61" w:semiHidden="0" w:unhideWhenUsed="0"/>
+    <w:lsdException w:name="Light Grid Accent 1" w:uiPriority="62" w:semiHidden="0" w:unhideWhenUsed="0"/>
+    <w:lsdException w:name="Medium Shading 1 Accent 1" w:uiPriority="63" w:semiHidden="0" w:unhideWhenUsed="0"/>
+    <w:lsdException w:name="Medium Shading 2 Accent 1" w:uiPriority="64" w:semiHidden="0" w:unhideWhenUsed="0"/>
+    <w:lsdException w:name="Medium List 1 Accent 1" w:uiPriority="65" w:semiHidden="0" w:unhideWhenUsed="0"/>
+    <w:lsdException w:name="Revision" w:unhideWhenUsed="0"/>
+    <w:lsdException w:name="List Paragraph" w:uiPriority="34" w:semiHidden="0" w:unhideWhenUsed="0" w:qFormat="1"/>
+    <w:lsdException w:name="Quote" w:uiPriority="29" w:semiHidden="0" w:unhideWhenUsed="0" w:qFormat="1"/>
+    <w:lsdException w:name="Intense Quote" w:uiPriority="30" w:semiHidden="0" w:unhideWhenUsed="0" w:qFormat="1"/>
+    <w:lsdException w:name="Medium List 2 Accent 1" w:uiPriority="66" w:semiHidden="0" w:unhideWhenUsed="0"/>
+    <w:lsdException w:name="Medium Grid 1 Accent 1" w:uiPriority="67" w:semiHidden="0" w:unhideWhenUsed="0"/>
+    <w:lsdException w:name="Medium Grid 2 Accent 1" w:uiPriority="68" w:semiHidden="0" w:unhideWhenUsed="0"/>
+    <w:lsdException w:name="Medium Grid 3 Accent 1" w:uiPriority="69" w:semiHidden="0" w:unhideWhenUsed="0"/>
+    <w:lsdException w:name="Dark List Accent 1" w:uiPriority="70" w:semiHidden="0" w:unhideWhenUsed="0"/>
+    <w:lsdException w:name="Colorful Shading Accent 1" w:uiPriority="71" w:semiHidden="0" w:unhideWhenUsed="0"/>
+    <w:lsdException w:name="Colorful List Accent 1" w:uiPriority="72" w:semiHidden="0" w:unhideWhenUsed="0"/>
+    <w:lsdException w:name="Colorful Grid Accent 1" w:uiPriority="73" w:semiHidden="0" w:unhideWhenUsed="0"/>
+    <w:lsdException w:name="Light Shading Accent 2" w:uiPriority="60" w:semiHidden="0" w:unhideWhenUsed="0"/>
+    <w:lsdException w:name="Light List Accent 2" w:uiPriority="61" w:semiHidden="0" w:unhideWhenUsed="0"/>
+    <w:lsdException w:name="Light Grid Accent 2" w:uiPriority="62" w:semiHidden="0" w:unhideWhenUsed="0"/>
+    <w:lsdException w:name="Medium Shading 1 Accent 2" w:uiPriority="63" w:semiHidden="0" w:unhideWhenUsed="0"/>
+    <w:lsdException w:name="Medium Shading 2 Accent 2" w:uiPriority="64" w:semiHidden="0" w:unhideWhenUsed="0"/>
+    <w:lsdException w:name="Medium List 1 Accent 2" w:uiPriority="65" w:semiHidden="0" w:unhideWhenUsed="0"/>
+    <w:lsdException w:name="Medium List 2 Accent 2" w:uiPriority="66" w:semiHidden="0" w:unhideWhenUsed="0"/>
+    <w:lsdException w:name="Medium Grid 1 Accent 2" w:uiPriority="67" w:semiHidden="0" w:unhideWhenUsed="0"/>
+    <w:lsdException w:name="Medium Grid 2 Accent 2" w:uiPriority="68" w:semiHidden="0" w:unhideWhenUsed="0"/>
+    <w:lsdException w:name="Medium Grid 3 Accent 2" w:uiPriority="69" w:semiHidden="0" w:unhideWhenUsed="0"/>
+    <w:lsdException w:name="Dark List Accent 2" w:uiPriority="70" w:semiHidden="0" w:unhideWhenUsed="0"/>
+    <w:lsdException w:name="Colorful Shading Accent 2" w:uiPriority="71" w:semiHidden="0" w:unhideWhenUsed="0"/>
+    <w:lsdException w:name="Colorful List Accent 2" w:uiPriority="72" w:semiHidden="0" w:unhideWhenUsed="0"/>
+    <w:lsdException w:name="Colorful Grid Accent 2" w:uiPriority="73" w:semiHidden="0" w:unhideWhenUsed="0"/>
+    <w:lsdException w:name="Light Shading Accent 3" w:uiPriority="60" w:semiHidden="0" w:unhideWhenUsed="0"/>
+    <w:lsdException w:name="Light List Accent 3" w:uiPriority="61" w:semiHidden="0" w:unhideWhenUsed="0"/>
+    <w:lsdException w:name="Light Grid Accent 3" w:uiPriority="62" w:semiHidden="0" w:unhideWhenUsed="0"/>
+    <w:lsdException w:name="Medium Shading 1 Accent 3" w:uiPriority="63" w:semiHidden="0" w:unhideWhenUsed="0"/>
+    <w:lsdException w:name="Medium Shading 2 Accent 3" w:uiPriority="64" w:semiHidden="0" w:unhideWhenUsed="0"/>
+    <w:lsdException w:name="Medium List 1 Accent 3" w:uiPriority="65" w:semiHidden="0" w:unhideWhenUsed="0"/>
+    <w:lsdException w:name="Medium List 2 Accent 3" w:uiPriority="66" w:semiHidden="0" w:unhideWhenUsed="0"/>
+    <w:lsdException w:name="Medium Grid 1 Accent 3" w:uiPriority="67" w:semiHidden="0" w:unhideWhenUsed="0"/>
+    <w:lsdException w:name="Medium Grid 2 Accent 3" w:uiPriority="68" w:semiHidden="0" w:unhideWhenUsed="0"/>
+    <w:lsdException w:name="Medium Grid 3 Accent 3" w:uiPriority="69" w:semiHidden="0" w:unhideWhenUsed="0"/>
+    <w:lsdException w:name="Dark List Accent 3" w:uiPriority="70" w:semiHidden="0" w:unhideWhenUsed="0"/>
+    <w:lsdException w:name="Colorful Shading Accent 3" w:uiPriority="71" w:semiHidden="0" w:unhideWhenUsed="0"/>
+    <w:lsdException w:name="Colorful List Accent 3" w:uiPriority="72" w:semiHidden="0" w:unhideWhenUsed="0"/>
+    <w:lsdException w:name="Colorful Grid Accent 3" w:uiPriority="73" w:semiHidden="0" w:unhideWhenUsed="0"/>
+    <w:lsdException w:name="Light Shading Accent 4" w:uiPriority="60" w:semiHidden="0" w:unhideWhenUsed="0"/>
+    <w:lsdException w:name="Light List Accent 4" w:uiPriority="61" w:semiHidden="0" w:unhideWhenUsed="0"/>
+    <w:lsdException w:name="Light Grid Accent 4" w:uiPriority="62" w:semiHidden="0" w:unhideWhenUsed="0"/>
+    <w:lsdException w:name="Medium Shading 1 Accent 4" w:uiPriority="63" w:semiHidden="0" w:unhideWhenUsed="0"/>
+    <w:lsdException w:name="Medium Shading 2 Accent 4" w:uiPriority="64" w:semiHidden="0" w:unhideWhenUsed="0"/>
+    <w:lsdException w:name="Medium List 1 Accent 4" w:uiPriority="65" w:semiHidden="0" w:unhideWhenUsed="0"/>
+    <w:lsdException w:name="Medium List 2 Accent 4" w:uiPriority="66" w:semiHidden="0" w:unhideWhenUsed="0"/>
+    <w:lsdException w:name="Medium Grid 1 Accent 4" w:uiPriority="67" w:semiHidden="0" w:unhideWhenUsed="0"/>
+    <w:lsdException w:name="Medium Grid 2 Accent 4" w:uiPriority="68" w:semiHidden="0" w:unhideWhenUsed="0"/>
+    <w:lsdException w:name="Medium Grid 3 Accent 4" w:uiPriority="69" w:semiHidden="0" w:unhideWhenUsed="0"/>
+    <w:lsdException w:name="Dark List Accent 4" w:uiPriority="70" w:semiHidden="0" w:unhideWhenUsed="0"/>
+    <w:lsdException w:name="Colorful Shading Accent 4" w:uiPriority="71" w:semiHidden="0" w:unhideWhenUsed="0"/>
+    <w:lsdException w:name="Colorful List Accent 4" w:uiPriority="72" w:semiHidden="0" w:unhideWhenUsed="0"/>
+    <w:lsdException w:name="Colorful Grid Accent 4" w:uiPriority="73" w:semiHidden="0" w:unhideWhenUsed="0"/>
+    <w:lsdException w:name="Light Shading Accent 5" w:uiPriority="60" w:semiHidden="0" w:unhideWhenUsed="0"/>
+    <w:lsdException w:name="Light List Accent 5" w:uiPriority="61" w:semiHidden="0" w:unhideWhenUsed="0"/>
+    <w:lsdException w:name="Light Grid Accent 5" w:uiPriority="62" w:semiHidden="0" w:unhideWhenUsed="0"/>
+    <w:lsdException w:name="Medium Shading 1 Accent 5" w:uiPriority="63" w:semiHidden="0" w:unhideWhenUsed="0"/>
+    <w:lsdException w:name="Medium Shading 2 Accent 5" w:uiPriority="64" w:semiHidden="0" w:unhideWhenUsed="0"/>
+    <w:lsdException w:name="Medium List 1 Accent 5" w:uiPriority="65" w:semiHidden="0" w:unhideWhenUsed="0"/>
+    <w:lsdException w:name="Medium List 2 Accent 5" w:uiPriority="66" w:semiHidden="0" w:unhideWhenUsed="0"/>
+    <w:lsdException w:name="Medium Grid 1 Accent 5" w:uiPriority="67" w:semiHidden="0" w:unhideWhenUsed="0"/>
+    <w:lsdException w:name="Medium Grid 2 Accent 5" w:uiPriority="68" w:semiHidden="0" w:unhideWhenUsed="0"/>
+    <w:lsdException w:name="Medium Grid 3 Accent 5" w:uiPriority="69" w:semiHidden="0" w:unhideWhenUsed="0"/>
+    <w:lsdException w:name="Dark List Accent 5" w:uiPriority="70" w:semiHidden="0" w:unhideWhenUsed="0"/>
+    <w:lsdException w:name="Colorful Shading Accent 5" w:uiPriority="71" w:semiHidden="0" w:unhideWhenUsed="0"/>
+    <w:lsdException w:name="Colorful List Accent 5" w:uiPriority="72" w:semiHidden="0" w:unhideWhenUsed="0"/>
+    <w:lsdException w:name="Colorful Grid Accent 5" w:uiPriority="73" w:semiHidden="0" w:unhideWhenUsed="0"/>
+    <w:lsdException w:name="Light Shading Accent 6" w:uiPriority="60" w:semiHidden="0" w:unhideWhenUsed="0"/>
+    <w:lsdException w:name="Light List Accent 6" w:uiPriority="61" w:semiHidden="0" w:unhideWhenUsed="0"/>
+    <w:lsdException w:name="Light Grid Accent 6" w:uiPriority="62" w:semiHidden="0" w:unhideWhenUsed="0"/>
+    <w:lsdException w:name="Medium Shading 1 Accent 6" w:uiPriority="63" w:semiHidden="0" w:unhideWhenUsed="0"/>
+    <w:lsdException w:name="Medium Shading 2 Accent 6" w:uiPriority="64" w:semiHidden="0" w:unhideWhenUsed="0"/>
+    <w:lsdException w:name="Medium List 1 Accent 6" w:uiPriority="65" w:semiHidden="0" w:unhideWhenUsed="0"/>
+    <w:lsdException w:name="Medium List 2 Accent 6" w:uiPriority="66" w:semiHidden="0" w:unhideWhenUsed="0"/>
+    <w:lsdException w:name="Medium Grid 1 Accent 6" w:uiPriority="67" w:semiHidden="0" w:unhideWhenUsed="0"/>
+    <w:lsdException w:name="Medium Grid 2 Accent 6" w:uiPriority="68" w:semiHidden="0" w:unhideWhenUsed="0"/>
+    <w:lsdException w:name="Medium Grid 3 Accent 6" w:uiPriority="69" w:semiHidden="0" w:unhideWhenUsed="0"/>
+    <w:lsdException w:name="Dark List Accent 6" w:uiPriority="70" w:semiHidden="0" w:unhideWhenUsed="0"/>
+    <w:lsdException w:name="Colorful Shading Accent 6" w:uiPriority="71" w:semiHidden="0" w:unhideWhenUsed="0"/>
+    <w:lsdException w:name="Colorful List Accent 6" w:uiPriority="72" w:semiHidden="0" w:unhideWhenUsed="0"/>
+    <w:lsdException w:name="Colorful Grid Accent 6" w:uiPriority="73" w:semiHidden="0" w:unhideWhenUsed="0"/>
+    <w:lsdException w:name="Subtle Emphasis" w:uiPriority="19" w:semiHidden="0" w:unhideWhenUsed="0" w:qFormat="1"/>
+    <w:lsdException w:name="Intense Emphasis" w:uiPriority="21" w:semiHidden="0" w:unhideWhenUsed="0" w:qFormat="1"/>
+    <w:lsdException w:name="Subtle Reference" w:uiPriority="31" w:semiHidden="0" w:unhideWhenUsed="0" w:qFormat="1"/>
+    <w:lsdException w:name="Intense Reference" w:uiPriority="32" w:semiHidden="0" w:unhideWhenUsed="0" w:qFormat="1"/>
+    <w:lsdException w:name="Book Title" w:uiPriority="33" w:semiHidden="0" w:unhideWhenUsed="0" w:qFormat="1"/>
+    <w:lsdException w:name="Bibliography" w:uiPriority="37"/>
+    <w:lsdException w:name="TOC Heading" w:uiPriority="39" w:qFormat="1"/>
   </w:latentStyles>
   <w:style w:type="paragraph" w:styleId="Normal" w:default="1">
     <w:name w:val="Normal"/>
@@ -2255,18 +2083,21 @@
   <w:style w:type="paragraph" w:styleId="Heading1">
     <w:name w:val="Heading 1"/>
     <w:basedOn w:val="Heading"/>
+    <w:qFormat/>
     <w:pPr/>
     <w:rPr/>
   </w:style>
   <w:style w:type="paragraph" w:styleId="Heading2">
     <w:name w:val="Heading 2"/>
     <w:basedOn w:val="Heading"/>
+    <w:qFormat/>
     <w:pPr/>
     <w:rPr/>
   </w:style>
   <w:style w:type="paragraph" w:styleId="Heading3">
     <w:name w:val="Heading 3"/>
     <w:basedOn w:val="Heading"/>
+    <w:qFormat/>
     <w:pPr/>
     <w:rPr/>
   </w:style>
@@ -2315,18 +2146,21 @@
   </w:style>
   <w:style w:type="character" w:styleId="ListLabel4">
     <w:name w:val="ListLabel 4"/>
+    <w:qFormat/>
     <w:rPr>
       <w:rFonts w:cs="Symbol"/>
     </w:rPr>
   </w:style>
   <w:style w:type="character" w:styleId="ListLabel5">
     <w:name w:val="ListLabel 5"/>
+    <w:qFormat/>
     <w:rPr>
       <w:rFonts w:cs="Courier New"/>
     </w:rPr>
   </w:style>
   <w:style w:type="character" w:styleId="ListLabel6">
     <w:name w:val="ListLabel 6"/>
+    <w:qFormat/>
     <w:rPr>
       <w:rFonts w:cs="Wingdings"/>
     </w:rPr>
@@ -2347,7 +2181,7 @@
     </w:rPr>
   </w:style>
   <w:style w:type="paragraph" w:styleId="TextBody">
-    <w:name w:val="Text Body"/>
+    <w:name w:val="Body Text"/>
     <w:basedOn w:val="Normal"/>
     <w:pPr>
       <w:spacing w:lineRule="auto" w:line="288" w:before="0" w:after="140"/>
@@ -2430,24 +2264,28 @@
   <w:style w:type="paragraph" w:styleId="Quotations">
     <w:name w:val="Quotations"/>
     <w:basedOn w:val="Normal"/>
+    <w:qFormat/>
     <w:pPr/>
     <w:rPr/>
   </w:style>
   <w:style w:type="paragraph" w:styleId="Title">
     <w:name w:val="Title"/>
     <w:basedOn w:val="Heading"/>
+    <w:qFormat/>
     <w:pPr/>
     <w:rPr/>
   </w:style>
   <w:style w:type="paragraph" w:styleId="Subtitle">
     <w:name w:val="Subtitle"/>
     <w:basedOn w:val="Heading"/>
+    <w:qFormat/>
     <w:pPr/>
     <w:rPr/>
   </w:style>
   <w:style w:type="paragraph" w:styleId="TableHeading">
     <w:name w:val="Table Heading"/>
     <w:basedOn w:val="TableContents"/>
+    <w:qFormat/>
     <w:pPr/>
     <w:rPr/>
   </w:style>
@@ -2464,7 +2302,7 @@
     <w:semiHidden/>
     <w:unhideWhenUsed/>
     <w:tblPr>
-      <w:tblInd w:type="dxa" w:w="0"/>
+      <w:tblInd w:w="0" w:type="dxa"/>
       <w:tblCellMar>
         <w:top w:w="0" w:type="dxa"/>
         <w:left w:w="108" w:type="dxa"/>
@@ -2479,16 +2317,16 @@
     <w:uiPriority w:val="59"/>
     <w:rsid w:val="00474462"/>
     <w:pPr>
-      <w:spacing w:line="240" w:after="0" w:lineRule="auto"/>
+      <w:spacing w:after="0" w:line="240" w:lineRule="auto"/>
     </w:pPr>
     <w:tblPr>
       <w:tblBorders>
-        <w:top w:sz="4" w:space="0" w:color="auto" w:val="single"/>
-        <w:left w:sz="4" w:space="0" w:color="auto" w:val="single"/>
-        <w:bottom w:sz="4" w:space="0" w:color="auto" w:val="single"/>
-        <w:right w:sz="4" w:space="0" w:color="auto" w:val="single"/>
-        <w:insideH w:sz="4" w:space="0" w:color="auto" w:val="single"/>
-        <w:insideV w:sz="4" w:space="0" w:color="auto" w:val="single"/>
+        <w:top w:val="single" w:color="auto" w:sz="4" w:space="0"/>
+        <w:left w:val="single" w:color="auto" w:sz="4" w:space="0"/>
+        <w:bottom w:val="single" w:color="auto" w:sz="4" w:space="0"/>
+        <w:right w:val="single" w:color="auto" w:sz="4" w:space="0"/>
+        <w:insideH w:val="single" w:color="auto" w:sz="4" w:space="0"/>
+        <w:insideV w:val="single" w:color="auto" w:sz="4" w:space="0"/>
       </w:tblBorders>
     </w:tblPr>
   </w:style>

</xml_diff>